<commit_message>
Scaffolding the minor entites Part, ProductType, ProductLinkText, and ItemType
</commit_message>
<xml_diff>
--- a/Work/App_Docs/Project.docx
+++ b/Work/App_Docs/Project.docx
@@ -89,7 +89,7 @@
             <w:rPr>
               <w:noProof/>
             </w:rPr>
-            <w:instrText>HYPERLINK \l "_Toc38839135"</w:instrText>
+            <w:instrText>HYPERLINK \l "_Toc38841841"</w:instrText>
           </w:r>
           <w:r>
             <w:rPr>
@@ -137,7 +137,7 @@
               <w:noProof/>
               <w:webHidden/>
             </w:rPr>
-            <w:instrText xml:space="preserve"> PAGEREF _Toc38839135 \h </w:instrText>
+            <w:instrText xml:space="preserve"> PAGEREF _Toc38841841 \h </w:instrText>
           </w:r>
           <w:r>
             <w:rPr>
@@ -186,7 +186,7 @@
               <w:lang w:eastAsia="en-CA"/>
             </w:rPr>
           </w:pPr>
-          <w:hyperlink w:anchor="_Toc38839136" w:history="1">
+          <w:hyperlink w:anchor="_Toc38841842" w:history="1">
             <w:r>
               <w:rPr>
                 <w:rStyle w:val="Hyperlink"/>
@@ -213,7 +213,7 @@
                 <w:noProof/>
                 <w:webHidden/>
               </w:rPr>
-              <w:instrText xml:space="preserve"> PAGEREF _Toc38839136 \h </w:instrText>
+              <w:instrText xml:space="preserve"> PAGEREF _Toc38841842 \h </w:instrText>
             </w:r>
             <w:r>
               <w:rPr>
@@ -256,7 +256,7 @@
               <w:lang w:eastAsia="en-CA"/>
             </w:rPr>
           </w:pPr>
-          <w:hyperlink w:anchor="_Toc38839137" w:history="1">
+          <w:hyperlink w:anchor="_Toc38841843" w:history="1">
             <w:r>
               <w:rPr>
                 <w:rStyle w:val="Hyperlink"/>
@@ -283,7 +283,7 @@
                 <w:noProof/>
                 <w:webHidden/>
               </w:rPr>
-              <w:instrText xml:space="preserve"> PAGEREF _Toc38839137 \h </w:instrText>
+              <w:instrText xml:space="preserve"> PAGEREF _Toc38841843 \h </w:instrText>
             </w:r>
             <w:r>
               <w:rPr>
@@ -326,7 +326,7 @@
               <w:lang w:eastAsia="en-CA"/>
             </w:rPr>
           </w:pPr>
-          <w:hyperlink w:anchor="_Toc38839138" w:history="1">
+          <w:hyperlink w:anchor="_Toc38841844" w:history="1">
             <w:r>
               <w:rPr>
                 <w:rStyle w:val="Hyperlink"/>
@@ -353,7 +353,7 @@
                 <w:noProof/>
                 <w:webHidden/>
               </w:rPr>
-              <w:instrText xml:space="preserve"> PAGEREF _Toc38839138 \h </w:instrText>
+              <w:instrText xml:space="preserve"> PAGEREF _Toc38841844 \h </w:instrText>
             </w:r>
             <w:r>
               <w:rPr>
@@ -396,7 +396,7 @@
               <w:lang w:eastAsia="en-CA"/>
             </w:rPr>
           </w:pPr>
-          <w:hyperlink w:anchor="_Toc38839139" w:history="1">
+          <w:hyperlink w:anchor="_Toc38841845" w:history="1">
             <w:r>
               <w:rPr>
                 <w:rStyle w:val="Hyperlink"/>
@@ -423,7 +423,7 @@
                 <w:noProof/>
                 <w:webHidden/>
               </w:rPr>
-              <w:instrText xml:space="preserve"> PAGEREF _Toc38839139 \h </w:instrText>
+              <w:instrText xml:space="preserve"> PAGEREF _Toc38841845 \h </w:instrText>
             </w:r>
             <w:r>
               <w:rPr>
@@ -466,7 +466,7 @@
               <w:lang w:eastAsia="en-CA"/>
             </w:rPr>
           </w:pPr>
-          <w:hyperlink w:anchor="_Toc38839140" w:history="1">
+          <w:hyperlink w:anchor="_Toc38841846" w:history="1">
             <w:r>
               <w:rPr>
                 <w:rStyle w:val="Hyperlink"/>
@@ -493,7 +493,7 @@
                 <w:noProof/>
                 <w:webHidden/>
               </w:rPr>
-              <w:instrText xml:space="preserve"> PAGEREF _Toc38839140 \h </w:instrText>
+              <w:instrText xml:space="preserve"> PAGEREF _Toc38841846 \h </w:instrText>
             </w:r>
             <w:r>
               <w:rPr>
@@ -536,7 +536,7 @@
               <w:lang w:eastAsia="en-CA"/>
             </w:rPr>
           </w:pPr>
-          <w:hyperlink w:anchor="_Toc38839141" w:history="1">
+          <w:hyperlink w:anchor="_Toc38841847" w:history="1">
             <w:r>
               <w:rPr>
                 <w:rStyle w:val="Hyperlink"/>
@@ -563,7 +563,7 @@
                 <w:noProof/>
                 <w:webHidden/>
               </w:rPr>
-              <w:instrText xml:space="preserve"> PAGEREF _Toc38839141 \h </w:instrText>
+              <w:instrText xml:space="preserve"> PAGEREF _Toc38841847 \h </w:instrText>
             </w:r>
             <w:r>
               <w:rPr>
@@ -606,7 +606,7 @@
               <w:lang w:eastAsia="en-CA"/>
             </w:rPr>
           </w:pPr>
-          <w:hyperlink w:anchor="_Toc38839142" w:history="1">
+          <w:hyperlink w:anchor="_Toc38841848" w:history="1">
             <w:r>
               <w:rPr>
                 <w:rStyle w:val="Hyperlink"/>
@@ -633,7 +633,7 @@
                 <w:noProof/>
                 <w:webHidden/>
               </w:rPr>
-              <w:instrText xml:space="preserve"> PAGEREF _Toc38839142 \h </w:instrText>
+              <w:instrText xml:space="preserve"> PAGEREF _Toc38841848 \h </w:instrText>
             </w:r>
             <w:r>
               <w:rPr>
@@ -676,7 +676,7 @@
               <w:lang w:eastAsia="en-CA"/>
             </w:rPr>
           </w:pPr>
-          <w:hyperlink w:anchor="_Toc38839143" w:history="1">
+          <w:hyperlink w:anchor="_Toc38841849" w:history="1">
             <w:r>
               <w:rPr>
                 <w:rStyle w:val="Hyperlink"/>
@@ -703,7 +703,7 @@
                 <w:noProof/>
                 <w:webHidden/>
               </w:rPr>
-              <w:instrText xml:space="preserve"> PAGEREF _Toc38839143 \h </w:instrText>
+              <w:instrText xml:space="preserve"> PAGEREF _Toc38841849 \h </w:instrText>
             </w:r>
             <w:r>
               <w:rPr>
@@ -746,7 +746,7 @@
               <w:lang w:eastAsia="en-CA"/>
             </w:rPr>
           </w:pPr>
-          <w:hyperlink w:anchor="_Toc38839144" w:history="1">
+          <w:hyperlink w:anchor="_Toc38841850" w:history="1">
             <w:r>
               <w:rPr>
                 <w:rStyle w:val="Hyperlink"/>
@@ -773,7 +773,7 @@
                 <w:noProof/>
                 <w:webHidden/>
               </w:rPr>
-              <w:instrText xml:space="preserve"> PAGEREF _Toc38839144 \h </w:instrText>
+              <w:instrText xml:space="preserve"> PAGEREF _Toc38841850 \h </w:instrText>
             </w:r>
             <w:r>
               <w:rPr>
@@ -816,7 +816,7 @@
               <w:lang w:eastAsia="en-CA"/>
             </w:rPr>
           </w:pPr>
-          <w:hyperlink w:anchor="_Toc38839145" w:history="1">
+          <w:hyperlink w:anchor="_Toc38841851" w:history="1">
             <w:r>
               <w:rPr>
                 <w:rStyle w:val="Hyperlink"/>
@@ -843,7 +843,7 @@
                 <w:noProof/>
                 <w:webHidden/>
               </w:rPr>
-              <w:instrText xml:space="preserve"> PAGEREF _Toc38839145 \h </w:instrText>
+              <w:instrText xml:space="preserve"> PAGEREF _Toc38841851 \h </w:instrText>
             </w:r>
             <w:r>
               <w:rPr>
@@ -886,7 +886,7 @@
               <w:lang w:eastAsia="en-CA"/>
             </w:rPr>
           </w:pPr>
-          <w:hyperlink w:anchor="_Toc38839146" w:history="1">
+          <w:hyperlink w:anchor="_Toc38841852" w:history="1">
             <w:r>
               <w:rPr>
                 <w:rStyle w:val="Hyperlink"/>
@@ -913,7 +913,7 @@
                 <w:noProof/>
                 <w:webHidden/>
               </w:rPr>
-              <w:instrText xml:space="preserve"> PAGEREF _Toc38839146 \h </w:instrText>
+              <w:instrText xml:space="preserve"> PAGEREF _Toc38841852 \h </w:instrText>
             </w:r>
             <w:r>
               <w:rPr>
@@ -956,7 +956,7 @@
               <w:lang w:eastAsia="en-CA"/>
             </w:rPr>
           </w:pPr>
-          <w:hyperlink w:anchor="_Toc38839147" w:history="1">
+          <w:hyperlink w:anchor="_Toc38841853" w:history="1">
             <w:r>
               <w:rPr>
                 <w:rStyle w:val="Hyperlink"/>
@@ -983,7 +983,7 @@
                 <w:noProof/>
                 <w:webHidden/>
               </w:rPr>
-              <w:instrText xml:space="preserve"> PAGEREF _Toc38839147 \h </w:instrText>
+              <w:instrText xml:space="preserve"> PAGEREF _Toc38841853 \h </w:instrText>
             </w:r>
             <w:r>
               <w:rPr>
@@ -1026,7 +1026,7 @@
               <w:lang w:eastAsia="en-CA"/>
             </w:rPr>
           </w:pPr>
-          <w:hyperlink w:anchor="_Toc38839148" w:history="1">
+          <w:hyperlink w:anchor="_Toc38841854" w:history="1">
             <w:r>
               <w:rPr>
                 <w:rStyle w:val="Hyperlink"/>
@@ -1053,7 +1053,7 @@
                 <w:noProof/>
                 <w:webHidden/>
               </w:rPr>
-              <w:instrText xml:space="preserve"> PAGEREF _Toc38839148 \h </w:instrText>
+              <w:instrText xml:space="preserve"> PAGEREF _Toc38841854 \h </w:instrText>
             </w:r>
             <w:r>
               <w:rPr>
@@ -1096,7 +1096,7 @@
               <w:lang w:eastAsia="en-CA"/>
             </w:rPr>
           </w:pPr>
-          <w:hyperlink w:anchor="_Toc38839149" w:history="1">
+          <w:hyperlink w:anchor="_Toc38841855" w:history="1">
             <w:r>
               <w:rPr>
                 <w:rStyle w:val="Hyperlink"/>
@@ -1123,7 +1123,7 @@
                 <w:noProof/>
                 <w:webHidden/>
               </w:rPr>
-              <w:instrText xml:space="preserve"> PAGEREF _Toc38839149 \h </w:instrText>
+              <w:instrText xml:space="preserve"> PAGEREF _Toc38841855 \h </w:instrText>
             </w:r>
             <w:r>
               <w:rPr>
@@ -1166,7 +1166,7 @@
               <w:lang w:eastAsia="en-CA"/>
             </w:rPr>
           </w:pPr>
-          <w:hyperlink w:anchor="_Toc38839150" w:history="1">
+          <w:hyperlink w:anchor="_Toc38841856" w:history="1">
             <w:r>
               <w:rPr>
                 <w:rStyle w:val="Hyperlink"/>
@@ -1193,7 +1193,7 @@
                 <w:noProof/>
                 <w:webHidden/>
               </w:rPr>
-              <w:instrText xml:space="preserve"> PAGEREF _Toc38839150 \h </w:instrText>
+              <w:instrText xml:space="preserve"> PAGEREF _Toc38841856 \h </w:instrText>
             </w:r>
             <w:r>
               <w:rPr>
@@ -1236,7 +1236,7 @@
               <w:lang w:eastAsia="en-CA"/>
             </w:rPr>
           </w:pPr>
-          <w:hyperlink w:anchor="_Toc38839151" w:history="1">
+          <w:hyperlink w:anchor="_Toc38841857" w:history="1">
             <w:r>
               <w:rPr>
                 <w:rStyle w:val="Hyperlink"/>
@@ -1263,7 +1263,7 @@
                 <w:noProof/>
                 <w:webHidden/>
               </w:rPr>
-              <w:instrText xml:space="preserve"> PAGEREF _Toc38839151 \h </w:instrText>
+              <w:instrText xml:space="preserve"> PAGEREF _Toc38841857 \h </w:instrText>
             </w:r>
             <w:r>
               <w:rPr>
@@ -1306,7 +1306,7 @@
               <w:lang w:eastAsia="en-CA"/>
             </w:rPr>
           </w:pPr>
-          <w:hyperlink w:anchor="_Toc38839152" w:history="1">
+          <w:hyperlink w:anchor="_Toc38841858" w:history="1">
             <w:r>
               <w:rPr>
                 <w:rStyle w:val="Hyperlink"/>
@@ -1333,7 +1333,7 @@
                 <w:noProof/>
                 <w:webHidden/>
               </w:rPr>
-              <w:instrText xml:space="preserve"> PAGEREF _Toc38839152 \h </w:instrText>
+              <w:instrText xml:space="preserve"> PAGEREF _Toc38841858 \h </w:instrText>
             </w:r>
             <w:r>
               <w:rPr>
@@ -1376,7 +1376,7 @@
               <w:lang w:eastAsia="en-CA"/>
             </w:rPr>
           </w:pPr>
-          <w:hyperlink w:anchor="_Toc38839153" w:history="1">
+          <w:hyperlink w:anchor="_Toc38841859" w:history="1">
             <w:r>
               <w:rPr>
                 <w:rStyle w:val="Hyperlink"/>
@@ -1403,7 +1403,7 @@
                 <w:noProof/>
                 <w:webHidden/>
               </w:rPr>
-              <w:instrText xml:space="preserve"> PAGEREF _Toc38839153 \h </w:instrText>
+              <w:instrText xml:space="preserve"> PAGEREF _Toc38841859 \h </w:instrText>
             </w:r>
             <w:r>
               <w:rPr>
@@ -1446,7 +1446,7 @@
               <w:lang w:eastAsia="en-CA"/>
             </w:rPr>
           </w:pPr>
-          <w:hyperlink w:anchor="_Toc38839154" w:history="1">
+          <w:hyperlink w:anchor="_Toc38841860" w:history="1">
             <w:r>
               <w:rPr>
                 <w:rStyle w:val="Hyperlink"/>
@@ -1473,7 +1473,7 @@
                 <w:noProof/>
                 <w:webHidden/>
               </w:rPr>
-              <w:instrText xml:space="preserve"> PAGEREF _Toc38839154 \h </w:instrText>
+              <w:instrText xml:space="preserve"> PAGEREF _Toc38841860 \h </w:instrText>
             </w:r>
             <w:r>
               <w:rPr>
@@ -1516,7 +1516,7 @@
               <w:lang w:eastAsia="en-CA"/>
             </w:rPr>
           </w:pPr>
-          <w:hyperlink w:anchor="_Toc38839155" w:history="1">
+          <w:hyperlink w:anchor="_Toc38841861" w:history="1">
             <w:r>
               <w:rPr>
                 <w:rStyle w:val="Hyperlink"/>
@@ -1543,7 +1543,7 @@
                 <w:noProof/>
                 <w:webHidden/>
               </w:rPr>
-              <w:instrText xml:space="preserve"> PAGEREF _Toc38839155 \h </w:instrText>
+              <w:instrText xml:space="preserve"> PAGEREF _Toc38841861 \h </w:instrText>
             </w:r>
             <w:r>
               <w:rPr>
@@ -1586,7 +1586,7 @@
               <w:lang w:eastAsia="en-CA"/>
             </w:rPr>
           </w:pPr>
-          <w:hyperlink w:anchor="_Toc38839156" w:history="1">
+          <w:hyperlink w:anchor="_Toc38841862" w:history="1">
             <w:r>
               <w:rPr>
                 <w:rStyle w:val="Hyperlink"/>
@@ -1613,7 +1613,7 @@
                 <w:noProof/>
                 <w:webHidden/>
               </w:rPr>
-              <w:instrText xml:space="preserve"> PAGEREF _Toc38839156 \h </w:instrText>
+              <w:instrText xml:space="preserve"> PAGEREF _Toc38841862 \h </w:instrText>
             </w:r>
             <w:r>
               <w:rPr>
@@ -1656,7 +1656,7 @@
               <w:lang w:eastAsia="en-CA"/>
             </w:rPr>
           </w:pPr>
-          <w:hyperlink w:anchor="_Toc38839157" w:history="1">
+          <w:hyperlink w:anchor="_Toc38841863" w:history="1">
             <w:r>
               <w:rPr>
                 <w:rStyle w:val="Hyperlink"/>
@@ -1683,7 +1683,7 @@
                 <w:noProof/>
                 <w:webHidden/>
               </w:rPr>
-              <w:instrText xml:space="preserve"> PAGEREF _Toc38839157 \h </w:instrText>
+              <w:instrText xml:space="preserve"> PAGEREF _Toc38841863 \h </w:instrText>
             </w:r>
             <w:r>
               <w:rPr>
@@ -1726,7 +1726,7 @@
               <w:lang w:eastAsia="en-CA"/>
             </w:rPr>
           </w:pPr>
-          <w:hyperlink w:anchor="_Toc38839158" w:history="1">
+          <w:hyperlink w:anchor="_Toc38841864" w:history="1">
             <w:r>
               <w:rPr>
                 <w:rStyle w:val="Hyperlink"/>
@@ -1753,7 +1753,7 @@
                 <w:noProof/>
                 <w:webHidden/>
               </w:rPr>
-              <w:instrText xml:space="preserve"> PAGEREF _Toc38839158 \h </w:instrText>
+              <w:instrText xml:space="preserve"> PAGEREF _Toc38841864 \h </w:instrText>
             </w:r>
             <w:r>
               <w:rPr>
@@ -1796,7 +1796,7 @@
               <w:lang w:eastAsia="en-CA"/>
             </w:rPr>
           </w:pPr>
-          <w:hyperlink w:anchor="_Toc38839159" w:history="1">
+          <w:hyperlink w:anchor="_Toc38841865" w:history="1">
             <w:r>
               <w:rPr>
                 <w:rStyle w:val="Hyperlink"/>
@@ -1823,7 +1823,7 @@
                 <w:noProof/>
                 <w:webHidden/>
               </w:rPr>
-              <w:instrText xml:space="preserve"> PAGEREF _Toc38839159 \h </w:instrText>
+              <w:instrText xml:space="preserve"> PAGEREF _Toc38841865 \h </w:instrText>
             </w:r>
             <w:r>
               <w:rPr>
@@ -1866,7 +1866,7 @@
               <w:lang w:eastAsia="en-CA"/>
             </w:rPr>
           </w:pPr>
-          <w:hyperlink w:anchor="_Toc38839160" w:history="1">
+          <w:hyperlink w:anchor="_Toc38841866" w:history="1">
             <w:r>
               <w:rPr>
                 <w:rStyle w:val="Hyperlink"/>
@@ -1893,7 +1893,7 @@
                 <w:noProof/>
                 <w:webHidden/>
               </w:rPr>
-              <w:instrText xml:space="preserve"> PAGEREF _Toc38839160 \h </w:instrText>
+              <w:instrText xml:space="preserve"> PAGEREF _Toc38841866 \h </w:instrText>
             </w:r>
             <w:r>
               <w:rPr>
@@ -1936,7 +1936,7 @@
               <w:lang w:eastAsia="en-CA"/>
             </w:rPr>
           </w:pPr>
-          <w:hyperlink w:anchor="_Toc38839161" w:history="1">
+          <w:hyperlink w:anchor="_Toc38841867" w:history="1">
             <w:r>
               <w:rPr>
                 <w:rStyle w:val="Hyperlink"/>
@@ -1963,7 +1963,7 @@
                 <w:noProof/>
                 <w:webHidden/>
               </w:rPr>
-              <w:instrText xml:space="preserve"> PAGEREF _Toc38839161 \h </w:instrText>
+              <w:instrText xml:space="preserve"> PAGEREF _Toc38841867 \h </w:instrText>
             </w:r>
             <w:r>
               <w:rPr>
@@ -2006,7 +2006,7 @@
               <w:lang w:eastAsia="en-CA"/>
             </w:rPr>
           </w:pPr>
-          <w:hyperlink w:anchor="_Toc38839162" w:history="1">
+          <w:hyperlink w:anchor="_Toc38841868" w:history="1">
             <w:r>
               <w:rPr>
                 <w:rStyle w:val="Hyperlink"/>
@@ -2033,7 +2033,7 @@
                 <w:noProof/>
                 <w:webHidden/>
               </w:rPr>
-              <w:instrText xml:space="preserve"> PAGEREF _Toc38839162 \h </w:instrText>
+              <w:instrText xml:space="preserve"> PAGEREF _Toc38841868 \h </w:instrText>
             </w:r>
             <w:r>
               <w:rPr>
@@ -2076,7 +2076,7 @@
               <w:lang w:eastAsia="en-CA"/>
             </w:rPr>
           </w:pPr>
-          <w:hyperlink w:anchor="_Toc38839163" w:history="1">
+          <w:hyperlink w:anchor="_Toc38841869" w:history="1">
             <w:r>
               <w:rPr>
                 <w:rStyle w:val="Hyperlink"/>
@@ -2103,7 +2103,7 @@
                 <w:noProof/>
                 <w:webHidden/>
               </w:rPr>
-              <w:instrText xml:space="preserve"> PAGEREF _Toc38839163 \h </w:instrText>
+              <w:instrText xml:space="preserve"> PAGEREF _Toc38841869 \h </w:instrText>
             </w:r>
             <w:r>
               <w:rPr>
@@ -2146,7 +2146,7 @@
               <w:lang w:eastAsia="en-CA"/>
             </w:rPr>
           </w:pPr>
-          <w:hyperlink w:anchor="_Toc38839164" w:history="1">
+          <w:hyperlink w:anchor="_Toc38841870" w:history="1">
             <w:r>
               <w:rPr>
                 <w:rStyle w:val="Hyperlink"/>
@@ -2173,7 +2173,7 @@
                 <w:noProof/>
                 <w:webHidden/>
               </w:rPr>
-              <w:instrText xml:space="preserve"> PAGEREF _Toc38839164 \h </w:instrText>
+              <w:instrText xml:space="preserve"> PAGEREF _Toc38841870 \h </w:instrText>
             </w:r>
             <w:r>
               <w:rPr>
@@ -2216,7 +2216,7 @@
               <w:lang w:eastAsia="en-CA"/>
             </w:rPr>
           </w:pPr>
-          <w:hyperlink w:anchor="_Toc38839165" w:history="1">
+          <w:hyperlink w:anchor="_Toc38841871" w:history="1">
             <w:r>
               <w:rPr>
                 <w:rStyle w:val="Hyperlink"/>
@@ -2243,7 +2243,7 @@
                 <w:noProof/>
                 <w:webHidden/>
               </w:rPr>
-              <w:instrText xml:space="preserve"> PAGEREF _Toc38839165 \h </w:instrText>
+              <w:instrText xml:space="preserve"> PAGEREF _Toc38841871 \h </w:instrText>
             </w:r>
             <w:r>
               <w:rPr>
@@ -2286,7 +2286,7 @@
               <w:lang w:eastAsia="en-CA"/>
             </w:rPr>
           </w:pPr>
-          <w:hyperlink w:anchor="_Toc38839166" w:history="1">
+          <w:hyperlink w:anchor="_Toc38841872" w:history="1">
             <w:r>
               <w:rPr>
                 <w:rStyle w:val="Hyperlink"/>
@@ -2313,7 +2313,7 @@
                 <w:noProof/>
                 <w:webHidden/>
               </w:rPr>
-              <w:instrText xml:space="preserve"> PAGEREF _Toc38839166 \h </w:instrText>
+              <w:instrText xml:space="preserve"> PAGEREF _Toc38841872 \h </w:instrText>
             </w:r>
             <w:r>
               <w:rPr>
@@ -2356,7 +2356,7 @@
               <w:lang w:eastAsia="en-CA"/>
             </w:rPr>
           </w:pPr>
-          <w:hyperlink w:anchor="_Toc38839167" w:history="1">
+          <w:hyperlink w:anchor="_Toc38841873" w:history="1">
             <w:r>
               <w:rPr>
                 <w:rStyle w:val="Hyperlink"/>
@@ -2383,7 +2383,7 @@
                 <w:noProof/>
                 <w:webHidden/>
               </w:rPr>
-              <w:instrText xml:space="preserve"> PAGEREF _Toc38839167 \h </w:instrText>
+              <w:instrText xml:space="preserve"> PAGEREF _Toc38841873 \h </w:instrText>
             </w:r>
             <w:r>
               <w:rPr>
@@ -2426,7 +2426,7 @@
               <w:lang w:eastAsia="en-CA"/>
             </w:rPr>
           </w:pPr>
-          <w:hyperlink w:anchor="_Toc38839168" w:history="1">
+          <w:hyperlink w:anchor="_Toc38841874" w:history="1">
             <w:r>
               <w:rPr>
                 <w:rStyle w:val="Hyperlink"/>
@@ -2453,7 +2453,7 @@
                 <w:noProof/>
                 <w:webHidden/>
               </w:rPr>
-              <w:instrText xml:space="preserve"> PAGEREF _Toc38839168 \h </w:instrText>
+              <w:instrText xml:space="preserve"> PAGEREF _Toc38841874 \h </w:instrText>
             </w:r>
             <w:r>
               <w:rPr>
@@ -2496,7 +2496,7 @@
               <w:lang w:eastAsia="en-CA"/>
             </w:rPr>
           </w:pPr>
-          <w:hyperlink w:anchor="_Toc38839169" w:history="1">
+          <w:hyperlink w:anchor="_Toc38841875" w:history="1">
             <w:r>
               <w:rPr>
                 <w:rStyle w:val="Hyperlink"/>
@@ -2523,7 +2523,7 @@
                 <w:noProof/>
                 <w:webHidden/>
               </w:rPr>
-              <w:instrText xml:space="preserve"> PAGEREF _Toc38839169 \h </w:instrText>
+              <w:instrText xml:space="preserve"> PAGEREF _Toc38841875 \h </w:instrText>
             </w:r>
             <w:r>
               <w:rPr>
@@ -2566,7 +2566,7 @@
               <w:lang w:eastAsia="en-CA"/>
             </w:rPr>
           </w:pPr>
-          <w:hyperlink w:anchor="_Toc38839170" w:history="1">
+          <w:hyperlink w:anchor="_Toc38841876" w:history="1">
             <w:r>
               <w:rPr>
                 <w:rStyle w:val="Hyperlink"/>
@@ -2593,7 +2593,7 @@
                 <w:noProof/>
                 <w:webHidden/>
               </w:rPr>
-              <w:instrText xml:space="preserve"> PAGEREF _Toc38839170 \h </w:instrText>
+              <w:instrText xml:space="preserve"> PAGEREF _Toc38841876 \h </w:instrText>
             </w:r>
             <w:r>
               <w:rPr>
@@ -2636,7 +2636,7 @@
               <w:lang w:eastAsia="en-CA"/>
             </w:rPr>
           </w:pPr>
-          <w:hyperlink w:anchor="_Toc38839171" w:history="1">
+          <w:hyperlink w:anchor="_Toc38841877" w:history="1">
             <w:r>
               <w:rPr>
                 <w:rStyle w:val="Hyperlink"/>
@@ -2663,7 +2663,7 @@
                 <w:noProof/>
                 <w:webHidden/>
               </w:rPr>
-              <w:instrText xml:space="preserve"> PAGEREF _Toc38839171 \h </w:instrText>
+              <w:instrText xml:space="preserve"> PAGEREF _Toc38841877 \h </w:instrText>
             </w:r>
             <w:r>
               <w:rPr>
@@ -2706,7 +2706,7 @@
               <w:lang w:eastAsia="en-CA"/>
             </w:rPr>
           </w:pPr>
-          <w:hyperlink w:anchor="_Toc38839172" w:history="1">
+          <w:hyperlink w:anchor="_Toc38841878" w:history="1">
             <w:r>
               <w:rPr>
                 <w:rStyle w:val="Hyperlink"/>
@@ -2733,7 +2733,7 @@
                 <w:noProof/>
                 <w:webHidden/>
               </w:rPr>
-              <w:instrText xml:space="preserve"> PAGEREF _Toc38839172 \h </w:instrText>
+              <w:instrText xml:space="preserve"> PAGEREF _Toc38841878 \h </w:instrText>
             </w:r>
             <w:r>
               <w:rPr>
@@ -2776,7 +2776,7 @@
               <w:lang w:eastAsia="en-CA"/>
             </w:rPr>
           </w:pPr>
-          <w:hyperlink w:anchor="_Toc38839173" w:history="1">
+          <w:hyperlink w:anchor="_Toc38841879" w:history="1">
             <w:r>
               <w:rPr>
                 <w:rStyle w:val="Hyperlink"/>
@@ -2803,7 +2803,7 @@
                 <w:noProof/>
                 <w:webHidden/>
               </w:rPr>
-              <w:instrText xml:space="preserve"> PAGEREF _Toc38839173 \h </w:instrText>
+              <w:instrText xml:space="preserve"> PAGEREF _Toc38841879 \h </w:instrText>
             </w:r>
             <w:r>
               <w:rPr>
@@ -2846,7 +2846,7 @@
               <w:lang w:eastAsia="en-CA"/>
             </w:rPr>
           </w:pPr>
-          <w:hyperlink w:anchor="_Toc38839174" w:history="1">
+          <w:hyperlink w:anchor="_Toc38841880" w:history="1">
             <w:r>
               <w:rPr>
                 <w:rStyle w:val="Hyperlink"/>
@@ -2873,7 +2873,7 @@
                 <w:noProof/>
                 <w:webHidden/>
               </w:rPr>
-              <w:instrText xml:space="preserve"> PAGEREF _Toc38839174 \h </w:instrText>
+              <w:instrText xml:space="preserve"> PAGEREF _Toc38841880 \h </w:instrText>
             </w:r>
             <w:r>
               <w:rPr>
@@ -2916,7 +2916,7 @@
               <w:lang w:eastAsia="en-CA"/>
             </w:rPr>
           </w:pPr>
-          <w:hyperlink w:anchor="_Toc38839175" w:history="1">
+          <w:hyperlink w:anchor="_Toc38841881" w:history="1">
             <w:r>
               <w:rPr>
                 <w:rStyle w:val="Hyperlink"/>
@@ -2943,7 +2943,7 @@
                 <w:noProof/>
                 <w:webHidden/>
               </w:rPr>
-              <w:instrText xml:space="preserve"> PAGEREF _Toc38839175 \h </w:instrText>
+              <w:instrText xml:space="preserve"> PAGEREF _Toc38841881 \h </w:instrText>
             </w:r>
             <w:r>
               <w:rPr>
@@ -2986,7 +2986,7 @@
               <w:lang w:eastAsia="en-CA"/>
             </w:rPr>
           </w:pPr>
-          <w:hyperlink w:anchor="_Toc38839176" w:history="1">
+          <w:hyperlink w:anchor="_Toc38841882" w:history="1">
             <w:r>
               <w:rPr>
                 <w:rStyle w:val="Hyperlink"/>
@@ -3013,7 +3013,7 @@
                 <w:noProof/>
                 <w:webHidden/>
               </w:rPr>
-              <w:instrText xml:space="preserve"> PAGEREF _Toc38839176 \h </w:instrText>
+              <w:instrText xml:space="preserve"> PAGEREF _Toc38841882 \h </w:instrText>
             </w:r>
             <w:r>
               <w:rPr>
@@ -3056,7 +3056,7 @@
               <w:lang w:eastAsia="en-CA"/>
             </w:rPr>
           </w:pPr>
-          <w:hyperlink w:anchor="_Toc38839177" w:history="1">
+          <w:hyperlink w:anchor="_Toc38841883" w:history="1">
             <w:r>
               <w:rPr>
                 <w:rStyle w:val="Hyperlink"/>
@@ -3083,7 +3083,7 @@
                 <w:noProof/>
                 <w:webHidden/>
               </w:rPr>
-              <w:instrText xml:space="preserve"> PAGEREF _Toc38839177 \h </w:instrText>
+              <w:instrText xml:space="preserve"> PAGEREF _Toc38841883 \h </w:instrText>
             </w:r>
             <w:r>
               <w:rPr>
@@ -3126,7 +3126,7 @@
               <w:lang w:eastAsia="en-CA"/>
             </w:rPr>
           </w:pPr>
-          <w:hyperlink w:anchor="_Toc38839178" w:history="1">
+          <w:hyperlink w:anchor="_Toc38841884" w:history="1">
             <w:r>
               <w:rPr>
                 <w:rStyle w:val="Hyperlink"/>
@@ -3153,7 +3153,7 @@
                 <w:noProof/>
                 <w:webHidden/>
               </w:rPr>
-              <w:instrText xml:space="preserve"> PAGEREF _Toc38839178 \h </w:instrText>
+              <w:instrText xml:space="preserve"> PAGEREF _Toc38841884 \h </w:instrText>
             </w:r>
             <w:r>
               <w:rPr>
@@ -3196,7 +3196,7 @@
               <w:lang w:eastAsia="en-CA"/>
             </w:rPr>
           </w:pPr>
-          <w:hyperlink w:anchor="_Toc38839179" w:history="1">
+          <w:hyperlink w:anchor="_Toc38841885" w:history="1">
             <w:r>
               <w:rPr>
                 <w:rStyle w:val="Hyperlink"/>
@@ -3223,7 +3223,7 @@
                 <w:noProof/>
                 <w:webHidden/>
               </w:rPr>
-              <w:instrText xml:space="preserve"> PAGEREF _Toc38839179 \h </w:instrText>
+              <w:instrText xml:space="preserve"> PAGEREF _Toc38841885 \h </w:instrText>
             </w:r>
             <w:r>
               <w:rPr>
@@ -3266,7 +3266,7 @@
               <w:lang w:eastAsia="en-CA"/>
             </w:rPr>
           </w:pPr>
-          <w:hyperlink w:anchor="_Toc38839180" w:history="1">
+          <w:hyperlink w:anchor="_Toc38841886" w:history="1">
             <w:r>
               <w:rPr>
                 <w:rStyle w:val="Hyperlink"/>
@@ -3293,7 +3293,7 @@
                 <w:noProof/>
                 <w:webHidden/>
               </w:rPr>
-              <w:instrText xml:space="preserve"> PAGEREF _Toc38839180 \h </w:instrText>
+              <w:instrText xml:space="preserve"> PAGEREF _Toc38841886 \h </w:instrText>
             </w:r>
             <w:r>
               <w:rPr>
@@ -3336,7 +3336,7 @@
               <w:lang w:eastAsia="en-CA"/>
             </w:rPr>
           </w:pPr>
-          <w:hyperlink w:anchor="_Toc38839181" w:history="1">
+          <w:hyperlink w:anchor="_Toc38841887" w:history="1">
             <w:r>
               <w:rPr>
                 <w:rStyle w:val="Hyperlink"/>
@@ -3363,7 +3363,7 @@
                 <w:noProof/>
                 <w:webHidden/>
               </w:rPr>
-              <w:instrText xml:space="preserve"> PAGEREF _Toc38839181 \h </w:instrText>
+              <w:instrText xml:space="preserve"> PAGEREF _Toc38841887 \h </w:instrText>
             </w:r>
             <w:r>
               <w:rPr>
@@ -3406,7 +3406,7 @@
               <w:lang w:eastAsia="en-CA"/>
             </w:rPr>
           </w:pPr>
-          <w:hyperlink w:anchor="_Toc38839182" w:history="1">
+          <w:hyperlink w:anchor="_Toc38841888" w:history="1">
             <w:r>
               <w:rPr>
                 <w:rStyle w:val="Hyperlink"/>
@@ -3433,7 +3433,7 @@
                 <w:noProof/>
                 <w:webHidden/>
               </w:rPr>
-              <w:instrText xml:space="preserve"> PAGEREF _Toc38839182 \h </w:instrText>
+              <w:instrText xml:space="preserve"> PAGEREF _Toc38841888 \h </w:instrText>
             </w:r>
             <w:r>
               <w:rPr>
@@ -3476,7 +3476,7 @@
               <w:lang w:eastAsia="en-CA"/>
             </w:rPr>
           </w:pPr>
-          <w:hyperlink w:anchor="_Toc38839183" w:history="1">
+          <w:hyperlink w:anchor="_Toc38841889" w:history="1">
             <w:r>
               <w:rPr>
                 <w:rStyle w:val="Hyperlink"/>
@@ -3503,7 +3503,7 @@
                 <w:noProof/>
                 <w:webHidden/>
               </w:rPr>
-              <w:instrText xml:space="preserve"> PAGEREF _Toc38839183 \h </w:instrText>
+              <w:instrText xml:space="preserve"> PAGEREF _Toc38841889 \h </w:instrText>
             </w:r>
             <w:r>
               <w:rPr>
@@ -3546,7 +3546,7 @@
               <w:lang w:eastAsia="en-CA"/>
             </w:rPr>
           </w:pPr>
-          <w:hyperlink w:anchor="_Toc38839184" w:history="1">
+          <w:hyperlink w:anchor="_Toc38841890" w:history="1">
             <w:r>
               <w:rPr>
                 <w:rStyle w:val="Hyperlink"/>
@@ -3573,7 +3573,7 @@
                 <w:noProof/>
                 <w:webHidden/>
               </w:rPr>
-              <w:instrText xml:space="preserve"> PAGEREF _Toc38839184 \h </w:instrText>
+              <w:instrText xml:space="preserve"> PAGEREF _Toc38841890 \h </w:instrText>
             </w:r>
             <w:r>
               <w:rPr>
@@ -3616,7 +3616,7 @@
               <w:lang w:eastAsia="en-CA"/>
             </w:rPr>
           </w:pPr>
-          <w:hyperlink w:anchor="_Toc38839185" w:history="1">
+          <w:hyperlink w:anchor="_Toc38841891" w:history="1">
             <w:r>
               <w:rPr>
                 <w:rStyle w:val="Hyperlink"/>
@@ -3643,7 +3643,7 @@
                 <w:noProof/>
                 <w:webHidden/>
               </w:rPr>
-              <w:instrText xml:space="preserve"> PAGEREF _Toc38839185 \h </w:instrText>
+              <w:instrText xml:space="preserve"> PAGEREF _Toc38841891 \h </w:instrText>
             </w:r>
             <w:r>
               <w:rPr>
@@ -3686,7 +3686,7 @@
               <w:lang w:eastAsia="en-CA"/>
             </w:rPr>
           </w:pPr>
-          <w:hyperlink w:anchor="_Toc38839186" w:history="1">
+          <w:hyperlink w:anchor="_Toc38841892" w:history="1">
             <w:r>
               <w:rPr>
                 <w:rStyle w:val="Hyperlink"/>
@@ -3713,7 +3713,7 @@
                 <w:noProof/>
                 <w:webHidden/>
               </w:rPr>
-              <w:instrText xml:space="preserve"> PAGEREF _Toc38839186 \h </w:instrText>
+              <w:instrText xml:space="preserve"> PAGEREF _Toc38841892 \h </w:instrText>
             </w:r>
             <w:r>
               <w:rPr>
@@ -3756,7 +3756,7 @@
               <w:lang w:eastAsia="en-CA"/>
             </w:rPr>
           </w:pPr>
-          <w:hyperlink w:anchor="_Toc38839187" w:history="1">
+          <w:hyperlink w:anchor="_Toc38841893" w:history="1">
             <w:r>
               <w:rPr>
                 <w:rStyle w:val="Hyperlink"/>
@@ -3783,7 +3783,7 @@
                 <w:noProof/>
                 <w:webHidden/>
               </w:rPr>
-              <w:instrText xml:space="preserve"> PAGEREF _Toc38839187 \h </w:instrText>
+              <w:instrText xml:space="preserve"> PAGEREF _Toc38841893 \h </w:instrText>
             </w:r>
             <w:r>
               <w:rPr>
@@ -3826,7 +3826,7 @@
               <w:lang w:eastAsia="en-CA"/>
             </w:rPr>
           </w:pPr>
-          <w:hyperlink w:anchor="_Toc38839188" w:history="1">
+          <w:hyperlink w:anchor="_Toc38841894" w:history="1">
             <w:r>
               <w:rPr>
                 <w:rStyle w:val="Hyperlink"/>
@@ -3853,7 +3853,7 @@
                 <w:noProof/>
                 <w:webHidden/>
               </w:rPr>
-              <w:instrText xml:space="preserve"> PAGEREF _Toc38839188 \h </w:instrText>
+              <w:instrText xml:space="preserve"> PAGEREF _Toc38841894 \h </w:instrText>
             </w:r>
             <w:r>
               <w:rPr>
@@ -3896,7 +3896,7 @@
               <w:lang w:eastAsia="en-CA"/>
             </w:rPr>
           </w:pPr>
-          <w:hyperlink w:anchor="_Toc38839189" w:history="1">
+          <w:hyperlink w:anchor="_Toc38841895" w:history="1">
             <w:r>
               <w:rPr>
                 <w:rStyle w:val="Hyperlink"/>
@@ -3923,7 +3923,7 @@
                 <w:noProof/>
                 <w:webHidden/>
               </w:rPr>
-              <w:instrText xml:space="preserve"> PAGEREF _Toc38839189 \h </w:instrText>
+              <w:instrText xml:space="preserve"> PAGEREF _Toc38841895 \h </w:instrText>
             </w:r>
             <w:r>
               <w:rPr>
@@ -3966,7 +3966,7 @@
               <w:lang w:eastAsia="en-CA"/>
             </w:rPr>
           </w:pPr>
-          <w:hyperlink w:anchor="_Toc38839190" w:history="1">
+          <w:hyperlink w:anchor="_Toc38841896" w:history="1">
             <w:r>
               <w:rPr>
                 <w:rStyle w:val="Hyperlink"/>
@@ -3993,7 +3993,7 @@
                 <w:noProof/>
                 <w:webHidden/>
               </w:rPr>
-              <w:instrText xml:space="preserve"> PAGEREF _Toc38839190 \h </w:instrText>
+              <w:instrText xml:space="preserve"> PAGEREF _Toc38841896 \h </w:instrText>
             </w:r>
             <w:r>
               <w:rPr>
@@ -4036,7 +4036,7 @@
               <w:lang w:eastAsia="en-CA"/>
             </w:rPr>
           </w:pPr>
-          <w:hyperlink w:anchor="_Toc38839191" w:history="1">
+          <w:hyperlink w:anchor="_Toc38841897" w:history="1">
             <w:r>
               <w:rPr>
                 <w:rStyle w:val="Hyperlink"/>
@@ -4063,7 +4063,77 @@
                 <w:noProof/>
                 <w:webHidden/>
               </w:rPr>
-              <w:instrText xml:space="preserve"> PAGEREF _Toc38839191 \h </w:instrText>
+              <w:instrText xml:space="preserve"> PAGEREF _Toc38841897 \h </w:instrText>
+            </w:r>
+            <w:r>
+              <w:rPr>
+                <w:noProof/>
+                <w:webHidden/>
+              </w:rPr>
+            </w:r>
+            <w:r>
+              <w:rPr>
+                <w:noProof/>
+                <w:webHidden/>
+              </w:rPr>
+              <w:fldChar w:fldCharType="separate"/>
+            </w:r>
+            <w:r>
+              <w:rPr>
+                <w:noProof/>
+                <w:webHidden/>
+              </w:rPr>
+              <w:t>29</w:t>
+            </w:r>
+            <w:r>
+              <w:rPr>
+                <w:noProof/>
+                <w:webHidden/>
+              </w:rPr>
+              <w:fldChar w:fldCharType="end"/>
+            </w:r>
+          </w:hyperlink>
+        </w:p>
+        <w:p>
+          <w:pPr>
+            <w:pStyle w:val="TOC1"/>
+            <w:tabs>
+              <w:tab w:val="right" w:leader="dot" w:pos="9350"/>
+            </w:tabs>
+            <w:rPr>
+              <w:rFonts w:eastAsiaTheme="minorEastAsia"/>
+              <w:noProof/>
+              <w:lang w:eastAsia="en-CA"/>
+            </w:rPr>
+          </w:pPr>
+          <w:hyperlink w:anchor="_Toc38841898" w:history="1">
+            <w:r>
+              <w:rPr>
+                <w:rStyle w:val="Hyperlink"/>
+                <w:noProof/>
+              </w:rPr>
+              <w:t>Adding Controller – Actions - Views for Part / ItemType / ProductType / ProductLinkText Entities</w:t>
+            </w:r>
+            <w:r>
+              <w:rPr>
+                <w:noProof/>
+                <w:webHidden/>
+              </w:rPr>
+              <w:tab/>
+            </w:r>
+            <w:r>
+              <w:rPr>
+                <w:noProof/>
+                <w:webHidden/>
+              </w:rPr>
+              <w:fldChar w:fldCharType="begin"/>
+            </w:r>
+            <w:r>
+              <w:rPr>
+                <w:noProof/>
+                <w:webHidden/>
+              </w:rPr>
+              <w:instrText xml:space="preserve"> PAGEREF _Toc38841898 \h </w:instrText>
             </w:r>
             <w:r>
               <w:rPr>
@@ -4134,7 +4204,7 @@
           <w:b w:val="0"/>
         </w:rPr>
       </w:pPr>
-      <w:bookmarkStart w:id="1" w:name="_Toc38839135"/>
+      <w:bookmarkStart w:id="1" w:name="_Toc38841841"/>
       <w:r>
         <w:lastRenderedPageBreak/>
         <w:t xml:space="preserve">Resources placed in </w:t>
@@ -4156,7 +4226,7 @@
           <w:b w:val="0"/>
         </w:rPr>
       </w:pPr>
-      <w:bookmarkStart w:id="2" w:name="_Toc38839136"/>
+      <w:bookmarkStart w:id="2" w:name="_Toc38841842"/>
       <w:r>
         <w:t>Created the project with</w:t>
       </w:r>
@@ -4262,7 +4332,7 @@
       <w:pPr>
         <w:pStyle w:val="Heading1"/>
       </w:pPr>
-      <w:bookmarkStart w:id="3" w:name="_Toc38839137"/>
+      <w:bookmarkStart w:id="3" w:name="_Toc38841843"/>
       <w:r>
         <w:t>App_Start Folder</w:t>
       </w:r>
@@ -4366,7 +4436,7 @@
       <w:pPr>
         <w:pStyle w:val="Heading2"/>
       </w:pPr>
-      <w:bookmarkStart w:id="4" w:name="_Toc38839138"/>
+      <w:bookmarkStart w:id="4" w:name="_Toc38841844"/>
       <w:r>
         <w:t>BundleConfig.cs</w:t>
       </w:r>
@@ -4381,7 +4451,7 @@
       <w:pPr>
         <w:pStyle w:val="Heading3"/>
       </w:pPr>
-      <w:bookmarkStart w:id="5" w:name="_Toc38839139"/>
+      <w:bookmarkStart w:id="5" w:name="_Toc38841845"/>
       <w:r>
         <w:t>V1.</w:t>
       </w:r>
@@ -5488,7 +5558,7 @@
         <w:pStyle w:val="Heading3"/>
       </w:pPr>
       <w:bookmarkStart w:id="6" w:name="_V1.1_Adding_Sitejs"/>
-      <w:bookmarkStart w:id="7" w:name="_Toc38839140"/>
+      <w:bookmarkStart w:id="7" w:name="_Toc38841846"/>
       <w:bookmarkEnd w:id="6"/>
       <w:r>
         <w:t>V1.1 Adding Sitejs Bundle</w:t>
@@ -5565,7 +5635,7 @@
       <w:pPr>
         <w:pStyle w:val="Heading1"/>
       </w:pPr>
-      <w:bookmarkStart w:id="8" w:name="_Toc38839141"/>
+      <w:bookmarkStart w:id="8" w:name="_Toc38841847"/>
       <w:r>
         <w:t>Content Folder</w:t>
       </w:r>
@@ -5585,7 +5655,7 @@
       <w:pPr>
         <w:pStyle w:val="Heading1"/>
       </w:pPr>
-      <w:bookmarkStart w:id="9" w:name="_Toc38839142"/>
+      <w:bookmarkStart w:id="9" w:name="_Toc38841848"/>
       <w:r>
         <w:t>Adding the Admin Menu</w:t>
       </w:r>
@@ -5609,7 +5679,7 @@
       <w:pPr>
         <w:pStyle w:val="Heading2"/>
       </w:pPr>
-      <w:bookmarkStart w:id="10" w:name="_Toc38839143"/>
+      <w:bookmarkStart w:id="10" w:name="_Toc38841849"/>
       <w:r>
         <w:t>_Layout.cshtml</w:t>
       </w:r>
@@ -5633,7 +5703,7 @@
       <w:pPr>
         <w:pStyle w:val="Heading3"/>
       </w:pPr>
-      <w:bookmarkStart w:id="11" w:name="_Toc38839144"/>
+      <w:bookmarkStart w:id="11" w:name="_Toc38841850"/>
       <w:r>
         <w:t>V1.</w:t>
       </w:r>
@@ -8928,7 +8998,7 @@
         <w:pStyle w:val="Heading3"/>
       </w:pPr>
       <w:bookmarkStart w:id="12" w:name="_V1.1_Adding_Admin"/>
-      <w:bookmarkStart w:id="13" w:name="_Toc38839145"/>
+      <w:bookmarkStart w:id="13" w:name="_Toc38841851"/>
       <w:bookmarkEnd w:id="12"/>
       <w:r>
         <w:t>V1.1 Adding Admin Menu</w:t>
@@ -9001,7 +9071,7 @@
         <w:pStyle w:val="Heading3"/>
       </w:pPr>
       <w:bookmarkStart w:id="14" w:name="_V1.2_Adding_SiteJs"/>
-      <w:bookmarkStart w:id="15" w:name="_Toc38839146"/>
+      <w:bookmarkStart w:id="15" w:name="_Toc38841852"/>
       <w:bookmarkEnd w:id="14"/>
       <w:r>
         <w:lastRenderedPageBreak/>
@@ -9093,7 +9163,7 @@
         <w:pStyle w:val="Heading2"/>
       </w:pPr>
       <w:bookmarkStart w:id="16" w:name="__SiteAdminMenuPartial.cshtml"/>
-      <w:bookmarkStart w:id="17" w:name="_Toc38839147"/>
+      <w:bookmarkStart w:id="17" w:name="_Toc38841853"/>
       <w:bookmarkEnd w:id="16"/>
       <w:r>
         <w:t>_</w:t>
@@ -9247,7 +9317,7 @@
       <w:pPr>
         <w:pStyle w:val="Heading3"/>
       </w:pPr>
-      <w:bookmarkStart w:id="18" w:name="_Toc38839148"/>
+      <w:bookmarkStart w:id="18" w:name="_Toc38841854"/>
       <w:r>
         <w:t>V1.0 Admin Menu Initial</w:t>
       </w:r>
@@ -12438,7 +12508,7 @@
       <w:pPr>
         <w:pStyle w:val="Heading2"/>
       </w:pPr>
-      <w:bookmarkStart w:id="19" w:name="_Toc38839149"/>
+      <w:bookmarkStart w:id="19" w:name="_Toc38841855"/>
       <w:r>
         <w:t>Opening and Closing the Menu</w:t>
       </w:r>
@@ -12520,7 +12590,7 @@
         <w:pStyle w:val="Heading3"/>
       </w:pPr>
       <w:bookmarkStart w:id="20" w:name="_SiteAdminMenu.js"/>
-      <w:bookmarkStart w:id="21" w:name="_Toc38839150"/>
+      <w:bookmarkStart w:id="21" w:name="_Toc38841856"/>
       <w:bookmarkEnd w:id="20"/>
       <w:r>
         <w:t>SiteAdminMenu.js</w:t>
@@ -12877,7 +12947,7 @@
           <w:b w:val="0"/>
         </w:rPr>
       </w:pPr>
-      <w:bookmarkStart w:id="23" w:name="_Toc38839151"/>
+      <w:bookmarkStart w:id="23" w:name="_Toc38841857"/>
       <w:r>
         <w:t>Creating the Database</w:t>
       </w:r>
@@ -12950,7 +13020,7 @@
       <w:pPr>
         <w:pStyle w:val="Heading2"/>
       </w:pPr>
-      <w:bookmarkStart w:id="24" w:name="_Toc38839152"/>
+      <w:bookmarkStart w:id="24" w:name="_Toc38841858"/>
       <w:r>
         <w:t>Database Name Web.Config</w:t>
       </w:r>
@@ -13007,7 +13077,7 @@
       <w:pPr>
         <w:pStyle w:val="Heading2"/>
       </w:pPr>
-      <w:bookmarkStart w:id="25" w:name="_Toc38839153"/>
+      <w:bookmarkStart w:id="25" w:name="_Toc38841859"/>
       <w:r>
         <w:lastRenderedPageBreak/>
         <w:t>Package Manager Console</w:t>
@@ -13119,7 +13189,7 @@
       <w:pPr>
         <w:pStyle w:val="Heading3"/>
       </w:pPr>
-      <w:bookmarkStart w:id="26" w:name="_Toc38839154"/>
+      <w:bookmarkStart w:id="26" w:name="_Toc38841860"/>
       <w:r>
         <w:t>Command</w:t>
       </w:r>
@@ -13289,7 +13359,7 @@
         <w:pStyle w:val="Heading3"/>
       </w:pPr>
       <w:bookmarkStart w:id="27" w:name="_Command_update-database_[Create"/>
-      <w:bookmarkStart w:id="28" w:name="_Toc38839155"/>
+      <w:bookmarkStart w:id="28" w:name="_Toc38841861"/>
       <w:bookmarkEnd w:id="27"/>
       <w:r>
         <w:t>Command update-database</w:t>
@@ -13446,7 +13516,7 @@
         <w:pStyle w:val="Heading2"/>
       </w:pPr>
       <w:bookmarkStart w:id="29" w:name="_Adding_Table/Entities"/>
-      <w:bookmarkStart w:id="30" w:name="_Toc38839156"/>
+      <w:bookmarkStart w:id="30" w:name="_Toc38841862"/>
       <w:bookmarkEnd w:id="29"/>
       <w:r>
         <w:t>Adding Table/Entities</w:t>
@@ -13462,7 +13532,7 @@
       <w:pPr>
         <w:pStyle w:val="Heading3"/>
       </w:pPr>
-      <w:bookmarkStart w:id="31" w:name="_Toc38839157"/>
+      <w:bookmarkStart w:id="31" w:name="_Toc38841863"/>
       <w:r>
         <w:t>Item Related Tables/Entities</w:t>
       </w:r>
@@ -18588,7 +18658,7 @@
       <w:pPr>
         <w:pStyle w:val="Heading3"/>
       </w:pPr>
-      <w:bookmarkStart w:id="33" w:name="_Toc38839158"/>
+      <w:bookmarkStart w:id="33" w:name="_Toc38841864"/>
       <w:r>
         <w:t>Product Related Tables/Entities</w:t>
       </w:r>
@@ -21541,7 +21611,7 @@
       <w:pPr>
         <w:pStyle w:val="Heading3"/>
       </w:pPr>
-      <w:bookmarkStart w:id="34" w:name="_Toc38839159"/>
+      <w:bookmarkStart w:id="34" w:name="_Toc38841865"/>
       <w:r>
         <w:t>Subscription Table/Entity</w:t>
       </w:r>
@@ -22669,7 +22739,7 @@
       <w:pPr>
         <w:pStyle w:val="Heading3"/>
       </w:pPr>
-      <w:bookmarkStart w:id="35" w:name="_Toc38839160"/>
+      <w:bookmarkStart w:id="35" w:name="_Toc38841866"/>
       <w:r>
         <w:t>ProductItem Table/Entity</w:t>
       </w:r>
@@ -23793,7 +23863,7 @@
       <w:pPr>
         <w:pStyle w:val="Heading3"/>
       </w:pPr>
-      <w:bookmarkStart w:id="36" w:name="_Toc38839161"/>
+      <w:bookmarkStart w:id="36" w:name="_Toc38841867"/>
       <w:r>
         <w:t>SubscriptionProduct Table/Entity</w:t>
       </w:r>
@@ -24916,7 +24986,7 @@
       <w:pPr>
         <w:pStyle w:val="Heading3"/>
       </w:pPr>
-      <w:bookmarkStart w:id="37" w:name="_Toc38839162"/>
+      <w:bookmarkStart w:id="37" w:name="_Toc38841868"/>
       <w:r>
         <w:t>UserSubscription Table/Entity</w:t>
       </w:r>
@@ -25927,7 +25997,7 @@
         <w:pStyle w:val="Heading2"/>
       </w:pPr>
       <w:bookmarkStart w:id="38" w:name="_Code_First_Approach_1"/>
-      <w:bookmarkStart w:id="39" w:name="_Toc38839163"/>
+      <w:bookmarkStart w:id="39" w:name="_Toc38841869"/>
       <w:bookmarkEnd w:id="38"/>
       <w:r>
         <w:t>Code First Approach</w:t>
@@ -27652,7 +27722,7 @@
       <w:pPr>
         <w:pStyle w:val="Heading2"/>
       </w:pPr>
-      <w:bookmarkStart w:id="40" w:name="_Toc38839164"/>
+      <w:bookmarkStart w:id="40" w:name="_Toc38841870"/>
       <w:r>
         <w:lastRenderedPageBreak/>
         <w:t>Update Database Command</w:t>
@@ -27772,7 +27842,7 @@
       <w:pPr>
         <w:pStyle w:val="Heading2"/>
       </w:pPr>
-      <w:bookmarkStart w:id="41" w:name="_Toc38839165"/>
+      <w:bookmarkStart w:id="41" w:name="_Toc38841871"/>
       <w:r>
         <w:t>Modifying AspNetUser Table</w:t>
       </w:r>
@@ -29309,7 +29379,7 @@
           <w:b w:val="0"/>
         </w:rPr>
       </w:pPr>
-      <w:bookmarkStart w:id="42" w:name="_Toc38839166"/>
+      <w:bookmarkStart w:id="42" w:name="_Toc38841872"/>
       <w:r>
         <w:rPr>
           <w:b w:val="0"/>
@@ -29323,7 +29393,7 @@
       <w:pPr>
         <w:pStyle w:val="Heading2"/>
       </w:pPr>
-      <w:bookmarkStart w:id="43" w:name="_Toc38839167"/>
+      <w:bookmarkStart w:id="43" w:name="_Toc38841873"/>
       <w:r>
         <w:t>Add Admin Area</w:t>
       </w:r>
@@ -29434,7 +29504,7 @@
       <w:pPr>
         <w:pStyle w:val="Heading2"/>
       </w:pPr>
-      <w:bookmarkStart w:id="44" w:name="_Toc38839168"/>
+      <w:bookmarkStart w:id="44" w:name="_Toc38841874"/>
       <w:r>
         <w:t>Copying the _Layout to the Areas Shared Folder</w:t>
       </w:r>
@@ -29449,7 +29519,7 @@
       <w:pPr>
         <w:pStyle w:val="Heading3"/>
       </w:pPr>
-      <w:bookmarkStart w:id="45" w:name="_Toc38839169"/>
+      <w:bookmarkStart w:id="45" w:name="_Toc38841875"/>
       <w:r>
         <w:t>V 1.0 Initial</w:t>
       </w:r>
@@ -32204,7 +32274,7 @@
       <w:pPr>
         <w:pStyle w:val="Heading1"/>
       </w:pPr>
-      <w:bookmarkStart w:id="46" w:name="_Toc38839170"/>
+      <w:bookmarkStart w:id="46" w:name="_Toc38841876"/>
       <w:r>
         <w:t>Creating Buttons – will be used on al</w:t>
       </w:r>
@@ -32220,7 +32290,7 @@
       <w:pPr>
         <w:pStyle w:val="Heading2"/>
       </w:pPr>
-      <w:bookmarkStart w:id="47" w:name="_Toc38839171"/>
+      <w:bookmarkStart w:id="47" w:name="_Toc38841877"/>
       <w:r>
         <w:t>CreateButton Partial View</w:t>
       </w:r>
@@ -32774,7 +32844,7 @@
       <w:pPr>
         <w:pStyle w:val="Heading2"/>
       </w:pPr>
-      <w:bookmarkStart w:id="48" w:name="_Toc38839172"/>
+      <w:bookmarkStart w:id="48" w:name="_Toc38841878"/>
       <w:r>
         <w:t>EditButton Partial View</w:t>
       </w:r>
@@ -33285,7 +33355,7 @@
       <w:pPr>
         <w:pStyle w:val="Heading2"/>
       </w:pPr>
-      <w:bookmarkStart w:id="49" w:name="_Toc38839173"/>
+      <w:bookmarkStart w:id="49" w:name="_Toc38841879"/>
       <w:r>
         <w:t>EditButton</w:t>
       </w:r>
@@ -33301,7 +33371,7 @@
       <w:pPr>
         <w:pStyle w:val="Heading3"/>
       </w:pPr>
-      <w:bookmarkStart w:id="50" w:name="_Toc38839174"/>
+      <w:bookmarkStart w:id="50" w:name="_Toc38841880"/>
       <w:r>
         <w:t>Model</w:t>
       </w:r>
@@ -34371,7 +34441,7 @@
       <w:pPr>
         <w:pStyle w:val="Heading3"/>
       </w:pPr>
-      <w:bookmarkStart w:id="51" w:name="_Toc38839175"/>
+      <w:bookmarkStart w:id="51" w:name="_Toc38841881"/>
       <w:r>
         <w:t>Partial View</w:t>
       </w:r>
@@ -35033,7 +35103,7 @@
       <w:pPr>
         <w:pStyle w:val="Heading2"/>
       </w:pPr>
-      <w:bookmarkStart w:id="52" w:name="_Toc38839176"/>
+      <w:bookmarkStart w:id="52" w:name="_Toc38841882"/>
       <w:r>
         <w:t>BackToListButton Partial View</w:t>
       </w:r>
@@ -35577,7 +35647,7 @@
       <w:pPr>
         <w:pStyle w:val="Heading2"/>
       </w:pPr>
-      <w:bookmarkStart w:id="53" w:name="_Toc38839177"/>
+      <w:bookmarkStart w:id="53" w:name="_Toc38841883"/>
       <w:r>
         <w:t>SmallButton Partial View</w:t>
       </w:r>
@@ -35587,7 +35657,7 @@
       <w:pPr>
         <w:pStyle w:val="Heading3"/>
       </w:pPr>
-      <w:bookmarkStart w:id="54" w:name="_Toc38839178"/>
+      <w:bookmarkStart w:id="54" w:name="_Toc38841884"/>
       <w:r>
         <w:t>Model</w:t>
       </w:r>
@@ -37688,7 +37758,7 @@
       <w:pPr>
         <w:pStyle w:val="Heading3"/>
       </w:pPr>
-      <w:bookmarkStart w:id="55" w:name="_Toc38839179"/>
+      <w:bookmarkStart w:id="55" w:name="_Toc38841885"/>
       <w:r>
         <w:t>Partial View</w:t>
       </w:r>
@@ -38226,7 +38296,7 @@
       <w:pPr>
         <w:pStyle w:val="Heading2"/>
       </w:pPr>
-      <w:bookmarkStart w:id="56" w:name="_Toc38839180"/>
+      <w:bookmarkStart w:id="56" w:name="_Toc38841886"/>
       <w:r>
         <w:t>TableButton Partial</w:t>
       </w:r>
@@ -40702,7 +40772,7 @@
       <w:pPr>
         <w:pStyle w:val="Heading3"/>
       </w:pPr>
-      <w:bookmarkStart w:id="57" w:name="_Toc38839181"/>
+      <w:bookmarkStart w:id="57" w:name="_Toc38841887"/>
       <w:r>
         <w:t>CSS</w:t>
       </w:r>
@@ -40881,7 +40951,7 @@
       <w:pPr>
         <w:pStyle w:val="Heading3"/>
       </w:pPr>
-      <w:bookmarkStart w:id="58" w:name="_Toc38839182"/>
+      <w:bookmarkStart w:id="58" w:name="_Toc38841888"/>
       <w:r>
         <w:t>BundleConfig</w:t>
       </w:r>
@@ -41025,7 +41095,9 @@
       <w:pPr>
         <w:pStyle w:val="Heading1"/>
       </w:pPr>
-      <w:bookmarkStart w:id="59" w:name="_Toc38839183"/>
+      <w:bookmarkStart w:id="59" w:name="_Section_Entity_:"/>
+      <w:bookmarkStart w:id="60" w:name="_Toc38841889"/>
+      <w:bookmarkEnd w:id="59"/>
       <w:r>
         <w:lastRenderedPageBreak/>
         <w:t xml:space="preserve">Section Entity : </w:t>
@@ -41033,20 +41105,20 @@
       <w:r>
         <w:t>Creating Admin User Interface</w:t>
       </w:r>
-      <w:bookmarkEnd w:id="59"/>
+      <w:bookmarkEnd w:id="60"/>
     </w:p>
     <w:p>
       <w:pPr>
         <w:pStyle w:val="Heading2"/>
       </w:pPr>
-      <w:bookmarkStart w:id="60" w:name="_Toc38839184"/>
+      <w:bookmarkStart w:id="61" w:name="_Toc38841890"/>
       <w:r>
         <w:t xml:space="preserve">Scaffolding the Section </w:t>
       </w:r>
       <w:r>
         <w:t>Entity</w:t>
       </w:r>
-      <w:bookmarkEnd w:id="60"/>
+      <w:bookmarkEnd w:id="61"/>
     </w:p>
     <w:p>
       <w:r>
@@ -41211,12 +41283,12 @@
       <w:pPr>
         <w:pStyle w:val="Heading2"/>
       </w:pPr>
-      <w:bookmarkStart w:id="61" w:name="_Toc38839185"/>
+      <w:bookmarkStart w:id="62" w:name="_Toc38841891"/>
       <w:r>
         <w:lastRenderedPageBreak/>
         <w:t>SectionController</w:t>
       </w:r>
-      <w:bookmarkEnd w:id="61"/>
+      <w:bookmarkEnd w:id="62"/>
     </w:p>
     <w:p>
       <w:r>
@@ -41250,11 +41322,11 @@
       <w:pPr>
         <w:pStyle w:val="Heading2"/>
       </w:pPr>
-      <w:bookmarkStart w:id="62" w:name="_Toc38839186"/>
+      <w:bookmarkStart w:id="63" w:name="_Toc38841892"/>
       <w:r>
         <w:t>Index View</w:t>
       </w:r>
-      <w:bookmarkEnd w:id="62"/>
+      <w:bookmarkEnd w:id="63"/>
     </w:p>
     <w:p>
       <w:r>
@@ -42543,11 +42615,11 @@
       <w:pPr>
         <w:pStyle w:val="Heading2"/>
       </w:pPr>
-      <w:bookmarkStart w:id="63" w:name="_Toc38839187"/>
+      <w:bookmarkStart w:id="64" w:name="_Toc38841893"/>
       <w:r>
         <w:t>Edit View</w:t>
       </w:r>
-      <w:bookmarkEnd w:id="63"/>
+      <w:bookmarkEnd w:id="64"/>
     </w:p>
     <w:p>
       <w:r>
@@ -44451,11 +44523,11 @@
       <w:pPr>
         <w:pStyle w:val="Heading2"/>
       </w:pPr>
-      <w:bookmarkStart w:id="64" w:name="_Toc38839188"/>
+      <w:bookmarkStart w:id="65" w:name="_Toc38841894"/>
       <w:r>
         <w:t>Details View</w:t>
       </w:r>
-      <w:bookmarkEnd w:id="64"/>
+      <w:bookmarkEnd w:id="65"/>
     </w:p>
     <w:p>
       <w:r>
@@ -45579,11 +45651,11 @@
       <w:pPr>
         <w:pStyle w:val="Heading2"/>
       </w:pPr>
-      <w:bookmarkStart w:id="65" w:name="_Toc38839189"/>
+      <w:bookmarkStart w:id="66" w:name="_Toc38841895"/>
       <w:r>
         <w:t>Delete View</w:t>
       </w:r>
-      <w:bookmarkEnd w:id="65"/>
+      <w:bookmarkEnd w:id="66"/>
     </w:p>
     <w:p>
       <w:r>
@@ -47078,11 +47150,11 @@
       <w:pPr>
         <w:pStyle w:val="Heading2"/>
       </w:pPr>
-      <w:bookmarkStart w:id="66" w:name="_Toc38839190"/>
+      <w:bookmarkStart w:id="67" w:name="_Toc38841896"/>
       <w:r>
         <w:t>Update _SiteAdminMenuPartial Section Link using @UrlAction</w:t>
       </w:r>
-      <w:bookmarkEnd w:id="66"/>
+      <w:bookmarkEnd w:id="67"/>
     </w:p>
     <w:p>
       <w:r>
@@ -47322,11 +47394,11 @@
       <w:pPr>
         <w:pStyle w:val="Heading2"/>
       </w:pPr>
-      <w:bookmarkStart w:id="67" w:name="_Toc38839191"/>
+      <w:bookmarkStart w:id="68" w:name="_Toc38841897"/>
       <w:r>
         <w:t>Playing with Data</w:t>
       </w:r>
-      <w:bookmarkEnd w:id="67"/>
+      <w:bookmarkEnd w:id="68"/>
     </w:p>
     <w:p>
       <w:r>
@@ -47339,6 +47411,1340 @@
         <w:t xml:space="preserve">me test data. </w:t>
       </w:r>
     </w:p>
+    <w:p>
+      <w:pPr>
+        <w:pStyle w:val="Heading1"/>
+      </w:pPr>
+      <w:bookmarkStart w:id="69" w:name="_Toc38841898"/>
+      <w:r>
+        <w:t>Adding Controller – Actions - Views for Part / ItemType / ProductType / ProductLinkText Entities</w:t>
+      </w:r>
+      <w:bookmarkEnd w:id="69"/>
+    </w:p>
+    <w:p>
+      <w:r>
+        <w:t xml:space="preserve">Just like the </w:t>
+      </w:r>
+      <w:hyperlink w:anchor="_Section_Entity_:" w:history="1">
+        <w:r>
+          <w:rPr>
+            <w:rStyle w:val="Hyperlink"/>
+          </w:rPr>
+          <w:t>Section</w:t>
+        </w:r>
+      </w:hyperlink>
+      <w:r>
+        <w:t xml:space="preserve"> Entity above, </w:t>
+      </w:r>
+      <w:r>
+        <w:t xml:space="preserve">scaffold the following entities as well. Create a non plural name for each item. </w:t>
+      </w:r>
+    </w:p>
+    <w:p>
+      <w:pPr>
+        <w:pStyle w:val="ListParagraph"/>
+        <w:numPr>
+          <w:ilvl w:val="0"/>
+          <w:numId w:val="3"/>
+        </w:numPr>
+      </w:pPr>
+      <w:r>
+        <w:t>Part</w:t>
+      </w:r>
+    </w:p>
+    <w:p>
+      <w:pPr>
+        <w:pStyle w:val="ListParagraph"/>
+        <w:numPr>
+          <w:ilvl w:val="0"/>
+          <w:numId w:val="3"/>
+        </w:numPr>
+      </w:pPr>
+      <w:r>
+        <w:t>ItemType</w:t>
+      </w:r>
+    </w:p>
+    <w:p>
+      <w:pPr>
+        <w:pStyle w:val="ListParagraph"/>
+        <w:numPr>
+          <w:ilvl w:val="0"/>
+          <w:numId w:val="3"/>
+        </w:numPr>
+      </w:pPr>
+      <w:r>
+        <w:t>ProductType</w:t>
+      </w:r>
+    </w:p>
+    <w:p>
+      <w:pPr>
+        <w:pStyle w:val="ListParagraph"/>
+        <w:numPr>
+          <w:ilvl w:val="0"/>
+          <w:numId w:val="3"/>
+        </w:numPr>
+      </w:pPr>
+      <w:r>
+        <w:t>ProductLinkText</w:t>
+      </w:r>
+    </w:p>
+    <w:p>
+      <w:r>
+        <w:t xml:space="preserve">Once created, open the views and add the buttons just like the Section entity. </w:t>
+      </w:r>
+    </w:p>
+    <w:p>
+      <w:r>
+        <w:t>Don</w:t>
+      </w:r>
+      <w:r>
+        <w:t>’t</w:t>
+      </w:r>
+      <w:r>
+        <w:t xml:space="preserve"> forget to update the SiteAdminMenu to use @Url.Action rather than hard coded </w:t>
+      </w:r>
+      <w:r>
+        <w:t xml:space="preserve">urls. </w:t>
+      </w:r>
+      <w:r>
+        <w:t xml:space="preserve"> The update should look like </w:t>
+      </w:r>
+    </w:p>
+    <w:p>
+      <w:pPr>
+        <w:autoSpaceDE w:val="0"/>
+        <w:autoSpaceDN w:val="0"/>
+        <w:adjustRightInd w:val="0"/>
+        <w:spacing w:after="0" w:line="240" w:lineRule="auto"/>
+        <w:ind w:firstLine="720"/>
+        <w:rPr>
+          <w:rFonts w:ascii="Consolas" w:hAnsi="Consolas" w:cs="Consolas"/>
+          <w:color w:val="000000"/>
+          <w:sz w:val="19"/>
+          <w:szCs w:val="19"/>
+        </w:rPr>
+      </w:pPr>
+      <w:r>
+        <w:rPr>
+          <w:rFonts w:ascii="Consolas" w:hAnsi="Consolas" w:cs="Consolas"/>
+          <w:color w:val="0000FF"/>
+          <w:sz w:val="19"/>
+          <w:szCs w:val="19"/>
+        </w:rPr>
+        <w:t>&lt;</w:t>
+      </w:r>
+      <w:r>
+        <w:rPr>
+          <w:rFonts w:ascii="Consolas" w:hAnsi="Consolas" w:cs="Consolas"/>
+          <w:color w:val="800000"/>
+          <w:sz w:val="19"/>
+          <w:szCs w:val="19"/>
+        </w:rPr>
+        <w:t>li</w:t>
+      </w:r>
+      <w:r>
+        <w:rPr>
+          <w:rFonts w:ascii="Consolas" w:hAnsi="Consolas" w:cs="Consolas"/>
+          <w:color w:val="0000FF"/>
+          <w:sz w:val="19"/>
+          <w:szCs w:val="19"/>
+        </w:rPr>
+        <w:t>&gt;&lt;</w:t>
+      </w:r>
+      <w:r>
+        <w:rPr>
+          <w:rFonts w:ascii="Consolas" w:hAnsi="Consolas" w:cs="Consolas"/>
+          <w:color w:val="800000"/>
+          <w:sz w:val="19"/>
+          <w:szCs w:val="19"/>
+        </w:rPr>
+        <w:t>a</w:t>
+      </w:r>
+      <w:r>
+        <w:rPr>
+          <w:rFonts w:ascii="Consolas" w:hAnsi="Consolas" w:cs="Consolas"/>
+          <w:color w:val="000000"/>
+          <w:sz w:val="19"/>
+          <w:szCs w:val="19"/>
+        </w:rPr>
+        <w:t xml:space="preserve"> </w:t>
+      </w:r>
+      <w:r>
+        <w:rPr>
+          <w:rFonts w:ascii="Consolas" w:hAnsi="Consolas" w:cs="Consolas"/>
+          <w:color w:val="FF0000"/>
+          <w:sz w:val="19"/>
+          <w:szCs w:val="19"/>
+        </w:rPr>
+        <w:t>href</w:t>
+      </w:r>
+      <w:r>
+        <w:rPr>
+          <w:rFonts w:ascii="Consolas" w:hAnsi="Consolas" w:cs="Consolas"/>
+          <w:color w:val="0000FF"/>
+          <w:sz w:val="19"/>
+          <w:szCs w:val="19"/>
+        </w:rPr>
+        <w:t>="</w:t>
+      </w:r>
+      <w:r>
+        <w:rPr>
+          <w:rFonts w:ascii="Consolas" w:hAnsi="Consolas" w:cs="Consolas"/>
+          <w:color w:val="000000"/>
+          <w:sz w:val="19"/>
+          <w:szCs w:val="19"/>
+          <w:highlight w:val="yellow"/>
+        </w:rPr>
+        <w:t>@</w:t>
+      </w:r>
+      <w:r>
+        <w:rPr>
+          <w:rFonts w:ascii="Consolas" w:hAnsi="Consolas" w:cs="Consolas"/>
+          <w:color w:val="000000"/>
+          <w:sz w:val="19"/>
+          <w:szCs w:val="19"/>
+        </w:rPr>
+        <w:t>Url.Action(</w:t>
+      </w:r>
+      <w:r>
+        <w:rPr>
+          <w:rFonts w:ascii="Consolas" w:hAnsi="Consolas" w:cs="Consolas"/>
+          <w:color w:val="A31515"/>
+          <w:sz w:val="19"/>
+          <w:szCs w:val="19"/>
+        </w:rPr>
+        <w:t>"Index"</w:t>
+      </w:r>
+      <w:r>
+        <w:rPr>
+          <w:rFonts w:ascii="Consolas" w:hAnsi="Consolas" w:cs="Consolas"/>
+          <w:color w:val="000000"/>
+          <w:sz w:val="19"/>
+          <w:szCs w:val="19"/>
+        </w:rPr>
+        <w:t xml:space="preserve">, </w:t>
+      </w:r>
+      <w:r>
+        <w:rPr>
+          <w:rFonts w:ascii="Consolas" w:hAnsi="Consolas" w:cs="Consolas"/>
+          <w:color w:val="A31515"/>
+          <w:sz w:val="19"/>
+          <w:szCs w:val="19"/>
+        </w:rPr>
+        <w:t>"Section"</w:t>
+      </w:r>
+      <w:r>
+        <w:rPr>
+          <w:rFonts w:ascii="Consolas" w:hAnsi="Consolas" w:cs="Consolas"/>
+          <w:color w:val="000000"/>
+          <w:sz w:val="19"/>
+          <w:szCs w:val="19"/>
+        </w:rPr>
+        <w:t xml:space="preserve">, </w:t>
+      </w:r>
+      <w:r>
+        <w:rPr>
+          <w:rFonts w:ascii="Consolas" w:hAnsi="Consolas" w:cs="Consolas"/>
+          <w:color w:val="0000FF"/>
+          <w:sz w:val="19"/>
+          <w:szCs w:val="19"/>
+        </w:rPr>
+        <w:t>new</w:t>
+      </w:r>
+      <w:r>
+        <w:rPr>
+          <w:rFonts w:ascii="Consolas" w:hAnsi="Consolas" w:cs="Consolas"/>
+          <w:color w:val="000000"/>
+          <w:sz w:val="19"/>
+          <w:szCs w:val="19"/>
+        </w:rPr>
+        <w:t xml:space="preserve"> { Area = </w:t>
+      </w:r>
+      <w:r>
+        <w:rPr>
+          <w:rFonts w:ascii="Consolas" w:hAnsi="Consolas" w:cs="Consolas"/>
+          <w:color w:val="A31515"/>
+          <w:sz w:val="19"/>
+          <w:szCs w:val="19"/>
+        </w:rPr>
+        <w:t>"Admin"</w:t>
+      </w:r>
+      <w:r>
+        <w:rPr>
+          <w:rFonts w:ascii="Consolas" w:hAnsi="Consolas" w:cs="Consolas"/>
+          <w:color w:val="000000"/>
+          <w:sz w:val="19"/>
+          <w:szCs w:val="19"/>
+        </w:rPr>
+        <w:t xml:space="preserve"> })</w:t>
+      </w:r>
+      <w:r>
+        <w:rPr>
+          <w:rFonts w:ascii="Consolas" w:hAnsi="Consolas" w:cs="Consolas"/>
+          <w:color w:val="0000FF"/>
+          <w:sz w:val="19"/>
+          <w:szCs w:val="19"/>
+        </w:rPr>
+        <w:t>"&gt;</w:t>
+      </w:r>
+      <w:r>
+        <w:rPr>
+          <w:rFonts w:ascii="Consolas" w:hAnsi="Consolas" w:cs="Consolas"/>
+          <w:color w:val="FF0000"/>
+          <w:sz w:val="19"/>
+          <w:szCs w:val="19"/>
+        </w:rPr>
+        <w:t>&amp;nbsp;&amp;nbsp;</w:t>
+      </w:r>
+      <w:r>
+        <w:rPr>
+          <w:rFonts w:ascii="Consolas" w:hAnsi="Consolas" w:cs="Consolas"/>
+          <w:color w:val="000000"/>
+          <w:sz w:val="19"/>
+          <w:szCs w:val="19"/>
+        </w:rPr>
+        <w:t>Section</w:t>
+      </w:r>
+      <w:r>
+        <w:rPr>
+          <w:rFonts w:ascii="Consolas" w:hAnsi="Consolas" w:cs="Consolas"/>
+          <w:color w:val="0000FF"/>
+          <w:sz w:val="19"/>
+          <w:szCs w:val="19"/>
+        </w:rPr>
+        <w:t>&lt;/</w:t>
+      </w:r>
+      <w:r>
+        <w:rPr>
+          <w:rFonts w:ascii="Consolas" w:hAnsi="Consolas" w:cs="Consolas"/>
+          <w:color w:val="800000"/>
+          <w:sz w:val="19"/>
+          <w:szCs w:val="19"/>
+        </w:rPr>
+        <w:t>a</w:t>
+      </w:r>
+      <w:r>
+        <w:rPr>
+          <w:rFonts w:ascii="Consolas" w:hAnsi="Consolas" w:cs="Consolas"/>
+          <w:color w:val="0000FF"/>
+          <w:sz w:val="19"/>
+          <w:szCs w:val="19"/>
+        </w:rPr>
+        <w:t>&gt;&lt;/</w:t>
+      </w:r>
+      <w:r>
+        <w:rPr>
+          <w:rFonts w:ascii="Consolas" w:hAnsi="Consolas" w:cs="Consolas"/>
+          <w:color w:val="800000"/>
+          <w:sz w:val="19"/>
+          <w:szCs w:val="19"/>
+        </w:rPr>
+        <w:t>li</w:t>
+      </w:r>
+      <w:r>
+        <w:rPr>
+          <w:rFonts w:ascii="Consolas" w:hAnsi="Consolas" w:cs="Consolas"/>
+          <w:color w:val="0000FF"/>
+          <w:sz w:val="19"/>
+          <w:szCs w:val="19"/>
+        </w:rPr>
+        <w:t>&gt;</w:t>
+      </w:r>
+    </w:p>
+    <w:p>
+      <w:pPr>
+        <w:autoSpaceDE w:val="0"/>
+        <w:autoSpaceDN w:val="0"/>
+        <w:adjustRightInd w:val="0"/>
+        <w:spacing w:after="0" w:line="240" w:lineRule="auto"/>
+        <w:rPr>
+          <w:rFonts w:ascii="Consolas" w:hAnsi="Consolas" w:cs="Consolas"/>
+          <w:color w:val="000000"/>
+          <w:sz w:val="19"/>
+          <w:szCs w:val="19"/>
+        </w:rPr>
+      </w:pPr>
+      <w:r>
+        <w:rPr>
+          <w:rFonts w:ascii="Consolas" w:hAnsi="Consolas" w:cs="Consolas"/>
+          <w:color w:val="000000"/>
+          <w:sz w:val="19"/>
+          <w:szCs w:val="19"/>
+        </w:rPr>
+        <w:t xml:space="preserve">        </w:t>
+      </w:r>
+      <w:r>
+        <w:rPr>
+          <w:rFonts w:ascii="Consolas" w:hAnsi="Consolas" w:cs="Consolas"/>
+          <w:color w:val="0000FF"/>
+          <w:sz w:val="19"/>
+          <w:szCs w:val="19"/>
+        </w:rPr>
+        <w:t>&lt;</w:t>
+      </w:r>
+      <w:r>
+        <w:rPr>
+          <w:rFonts w:ascii="Consolas" w:hAnsi="Consolas" w:cs="Consolas"/>
+          <w:color w:val="800000"/>
+          <w:sz w:val="19"/>
+          <w:szCs w:val="19"/>
+        </w:rPr>
+        <w:t>li</w:t>
+      </w:r>
+      <w:r>
+        <w:rPr>
+          <w:rFonts w:ascii="Consolas" w:hAnsi="Consolas" w:cs="Consolas"/>
+          <w:color w:val="0000FF"/>
+          <w:sz w:val="19"/>
+          <w:szCs w:val="19"/>
+        </w:rPr>
+        <w:t>&gt;&lt;</w:t>
+      </w:r>
+      <w:r>
+        <w:rPr>
+          <w:rFonts w:ascii="Consolas" w:hAnsi="Consolas" w:cs="Consolas"/>
+          <w:color w:val="800000"/>
+          <w:sz w:val="19"/>
+          <w:szCs w:val="19"/>
+        </w:rPr>
+        <w:t>a</w:t>
+      </w:r>
+      <w:r>
+        <w:rPr>
+          <w:rFonts w:ascii="Consolas" w:hAnsi="Consolas" w:cs="Consolas"/>
+          <w:color w:val="000000"/>
+          <w:sz w:val="19"/>
+          <w:szCs w:val="19"/>
+        </w:rPr>
+        <w:t xml:space="preserve"> </w:t>
+      </w:r>
+      <w:r>
+        <w:rPr>
+          <w:rFonts w:ascii="Consolas" w:hAnsi="Consolas" w:cs="Consolas"/>
+          <w:color w:val="FF0000"/>
+          <w:sz w:val="19"/>
+          <w:szCs w:val="19"/>
+        </w:rPr>
+        <w:t>href</w:t>
+      </w:r>
+      <w:r>
+        <w:rPr>
+          <w:rFonts w:ascii="Consolas" w:hAnsi="Consolas" w:cs="Consolas"/>
+          <w:color w:val="0000FF"/>
+          <w:sz w:val="19"/>
+          <w:szCs w:val="19"/>
+        </w:rPr>
+        <w:t>="</w:t>
+      </w:r>
+      <w:r>
+        <w:rPr>
+          <w:rFonts w:ascii="Consolas" w:hAnsi="Consolas" w:cs="Consolas"/>
+          <w:color w:val="000000"/>
+          <w:sz w:val="19"/>
+          <w:szCs w:val="19"/>
+          <w:highlight w:val="yellow"/>
+        </w:rPr>
+        <w:t>@</w:t>
+      </w:r>
+      <w:r>
+        <w:rPr>
+          <w:rFonts w:ascii="Consolas" w:hAnsi="Consolas" w:cs="Consolas"/>
+          <w:color w:val="000000"/>
+          <w:sz w:val="19"/>
+          <w:szCs w:val="19"/>
+        </w:rPr>
+        <w:t>Url.Action(</w:t>
+      </w:r>
+      <w:r>
+        <w:rPr>
+          <w:rFonts w:ascii="Consolas" w:hAnsi="Consolas" w:cs="Consolas"/>
+          <w:color w:val="A31515"/>
+          <w:sz w:val="19"/>
+          <w:szCs w:val="19"/>
+        </w:rPr>
+        <w:t>"Index"</w:t>
+      </w:r>
+      <w:r>
+        <w:rPr>
+          <w:rFonts w:ascii="Consolas" w:hAnsi="Consolas" w:cs="Consolas"/>
+          <w:color w:val="000000"/>
+          <w:sz w:val="19"/>
+          <w:szCs w:val="19"/>
+        </w:rPr>
+        <w:t xml:space="preserve">, </w:t>
+      </w:r>
+      <w:r>
+        <w:rPr>
+          <w:rFonts w:ascii="Consolas" w:hAnsi="Consolas" w:cs="Consolas"/>
+          <w:color w:val="A31515"/>
+          <w:sz w:val="19"/>
+          <w:szCs w:val="19"/>
+        </w:rPr>
+        <w:t>"Part"</w:t>
+      </w:r>
+      <w:r>
+        <w:rPr>
+          <w:rFonts w:ascii="Consolas" w:hAnsi="Consolas" w:cs="Consolas"/>
+          <w:color w:val="000000"/>
+          <w:sz w:val="19"/>
+          <w:szCs w:val="19"/>
+        </w:rPr>
+        <w:t xml:space="preserve">, </w:t>
+      </w:r>
+      <w:r>
+        <w:rPr>
+          <w:rFonts w:ascii="Consolas" w:hAnsi="Consolas" w:cs="Consolas"/>
+          <w:color w:val="0000FF"/>
+          <w:sz w:val="19"/>
+          <w:szCs w:val="19"/>
+        </w:rPr>
+        <w:t>new</w:t>
+      </w:r>
+      <w:r>
+        <w:rPr>
+          <w:rFonts w:ascii="Consolas" w:hAnsi="Consolas" w:cs="Consolas"/>
+          <w:color w:val="000000"/>
+          <w:sz w:val="19"/>
+          <w:szCs w:val="19"/>
+        </w:rPr>
+        <w:t xml:space="preserve"> { Area = </w:t>
+      </w:r>
+      <w:r>
+        <w:rPr>
+          <w:rFonts w:ascii="Consolas" w:hAnsi="Consolas" w:cs="Consolas"/>
+          <w:color w:val="A31515"/>
+          <w:sz w:val="19"/>
+          <w:szCs w:val="19"/>
+        </w:rPr>
+        <w:t>"Admin"</w:t>
+      </w:r>
+      <w:r>
+        <w:rPr>
+          <w:rFonts w:ascii="Consolas" w:hAnsi="Consolas" w:cs="Consolas"/>
+          <w:color w:val="000000"/>
+          <w:sz w:val="19"/>
+          <w:szCs w:val="19"/>
+        </w:rPr>
+        <w:t xml:space="preserve"> })</w:t>
+      </w:r>
+      <w:r>
+        <w:rPr>
+          <w:rFonts w:ascii="Consolas" w:hAnsi="Consolas" w:cs="Consolas"/>
+          <w:color w:val="0000FF"/>
+          <w:sz w:val="19"/>
+          <w:szCs w:val="19"/>
+        </w:rPr>
+        <w:t>"&gt;</w:t>
+      </w:r>
+      <w:r>
+        <w:rPr>
+          <w:rFonts w:ascii="Consolas" w:hAnsi="Consolas" w:cs="Consolas"/>
+          <w:color w:val="FF0000"/>
+          <w:sz w:val="19"/>
+          <w:szCs w:val="19"/>
+        </w:rPr>
+        <w:t>&amp;nbsp;&amp;nbsp;</w:t>
+      </w:r>
+      <w:r>
+        <w:rPr>
+          <w:rFonts w:ascii="Consolas" w:hAnsi="Consolas" w:cs="Consolas"/>
+          <w:color w:val="000000"/>
+          <w:sz w:val="19"/>
+          <w:szCs w:val="19"/>
+        </w:rPr>
+        <w:t>Part</w:t>
+      </w:r>
+      <w:r>
+        <w:rPr>
+          <w:rFonts w:ascii="Consolas" w:hAnsi="Consolas" w:cs="Consolas"/>
+          <w:color w:val="0000FF"/>
+          <w:sz w:val="19"/>
+          <w:szCs w:val="19"/>
+        </w:rPr>
+        <w:t>&lt;/</w:t>
+      </w:r>
+      <w:r>
+        <w:rPr>
+          <w:rFonts w:ascii="Consolas" w:hAnsi="Consolas" w:cs="Consolas"/>
+          <w:color w:val="800000"/>
+          <w:sz w:val="19"/>
+          <w:szCs w:val="19"/>
+        </w:rPr>
+        <w:t>a</w:t>
+      </w:r>
+      <w:r>
+        <w:rPr>
+          <w:rFonts w:ascii="Consolas" w:hAnsi="Consolas" w:cs="Consolas"/>
+          <w:color w:val="0000FF"/>
+          <w:sz w:val="19"/>
+          <w:szCs w:val="19"/>
+        </w:rPr>
+        <w:t>&gt;&lt;/</w:t>
+      </w:r>
+      <w:r>
+        <w:rPr>
+          <w:rFonts w:ascii="Consolas" w:hAnsi="Consolas" w:cs="Consolas"/>
+          <w:color w:val="800000"/>
+          <w:sz w:val="19"/>
+          <w:szCs w:val="19"/>
+        </w:rPr>
+        <w:t>li</w:t>
+      </w:r>
+      <w:r>
+        <w:rPr>
+          <w:rFonts w:ascii="Consolas" w:hAnsi="Consolas" w:cs="Consolas"/>
+          <w:color w:val="0000FF"/>
+          <w:sz w:val="19"/>
+          <w:szCs w:val="19"/>
+        </w:rPr>
+        <w:t>&gt;</w:t>
+      </w:r>
+    </w:p>
+    <w:p>
+      <w:pPr>
+        <w:autoSpaceDE w:val="0"/>
+        <w:autoSpaceDN w:val="0"/>
+        <w:adjustRightInd w:val="0"/>
+        <w:spacing w:after="0" w:line="240" w:lineRule="auto"/>
+        <w:rPr>
+          <w:rFonts w:ascii="Consolas" w:hAnsi="Consolas" w:cs="Consolas"/>
+          <w:color w:val="000000"/>
+          <w:sz w:val="19"/>
+          <w:szCs w:val="19"/>
+        </w:rPr>
+      </w:pPr>
+      <w:r>
+        <w:rPr>
+          <w:rFonts w:ascii="Consolas" w:hAnsi="Consolas" w:cs="Consolas"/>
+          <w:color w:val="000000"/>
+          <w:sz w:val="19"/>
+          <w:szCs w:val="19"/>
+        </w:rPr>
+        <w:t xml:space="preserve">        </w:t>
+      </w:r>
+      <w:r>
+        <w:rPr>
+          <w:rFonts w:ascii="Consolas" w:hAnsi="Consolas" w:cs="Consolas"/>
+          <w:color w:val="0000FF"/>
+          <w:sz w:val="19"/>
+          <w:szCs w:val="19"/>
+        </w:rPr>
+        <w:t>&lt;</w:t>
+      </w:r>
+      <w:r>
+        <w:rPr>
+          <w:rFonts w:ascii="Consolas" w:hAnsi="Consolas" w:cs="Consolas"/>
+          <w:color w:val="800000"/>
+          <w:sz w:val="19"/>
+          <w:szCs w:val="19"/>
+        </w:rPr>
+        <w:t>li</w:t>
+      </w:r>
+      <w:r>
+        <w:rPr>
+          <w:rFonts w:ascii="Consolas" w:hAnsi="Consolas" w:cs="Consolas"/>
+          <w:color w:val="0000FF"/>
+          <w:sz w:val="19"/>
+          <w:szCs w:val="19"/>
+        </w:rPr>
+        <w:t>&gt;&lt;</w:t>
+      </w:r>
+      <w:r>
+        <w:rPr>
+          <w:rFonts w:ascii="Consolas" w:hAnsi="Consolas" w:cs="Consolas"/>
+          <w:color w:val="800000"/>
+          <w:sz w:val="19"/>
+          <w:szCs w:val="19"/>
+        </w:rPr>
+        <w:t>a</w:t>
+      </w:r>
+      <w:r>
+        <w:rPr>
+          <w:rFonts w:ascii="Consolas" w:hAnsi="Consolas" w:cs="Consolas"/>
+          <w:color w:val="000000"/>
+          <w:sz w:val="19"/>
+          <w:szCs w:val="19"/>
+        </w:rPr>
+        <w:t xml:space="preserve"> </w:t>
+      </w:r>
+      <w:r>
+        <w:rPr>
+          <w:rFonts w:ascii="Consolas" w:hAnsi="Consolas" w:cs="Consolas"/>
+          <w:color w:val="FF0000"/>
+          <w:sz w:val="19"/>
+          <w:szCs w:val="19"/>
+        </w:rPr>
+        <w:t>href</w:t>
+      </w:r>
+      <w:r>
+        <w:rPr>
+          <w:rFonts w:ascii="Consolas" w:hAnsi="Consolas" w:cs="Consolas"/>
+          <w:color w:val="0000FF"/>
+          <w:sz w:val="19"/>
+          <w:szCs w:val="19"/>
+        </w:rPr>
+        <w:t>="</w:t>
+      </w:r>
+      <w:r>
+        <w:rPr>
+          <w:rFonts w:ascii="Consolas" w:hAnsi="Consolas" w:cs="Consolas"/>
+          <w:color w:val="000000"/>
+          <w:sz w:val="19"/>
+          <w:szCs w:val="19"/>
+          <w:highlight w:val="yellow"/>
+        </w:rPr>
+        <w:t>@</w:t>
+      </w:r>
+      <w:r>
+        <w:rPr>
+          <w:rFonts w:ascii="Consolas" w:hAnsi="Consolas" w:cs="Consolas"/>
+          <w:color w:val="000000"/>
+          <w:sz w:val="19"/>
+          <w:szCs w:val="19"/>
+        </w:rPr>
+        <w:t>Url.Action(</w:t>
+      </w:r>
+      <w:r>
+        <w:rPr>
+          <w:rFonts w:ascii="Consolas" w:hAnsi="Consolas" w:cs="Consolas"/>
+          <w:color w:val="A31515"/>
+          <w:sz w:val="19"/>
+          <w:szCs w:val="19"/>
+        </w:rPr>
+        <w:t>"Index"</w:t>
+      </w:r>
+      <w:r>
+        <w:rPr>
+          <w:rFonts w:ascii="Consolas" w:hAnsi="Consolas" w:cs="Consolas"/>
+          <w:color w:val="000000"/>
+          <w:sz w:val="19"/>
+          <w:szCs w:val="19"/>
+        </w:rPr>
+        <w:t xml:space="preserve">, </w:t>
+      </w:r>
+      <w:r>
+        <w:rPr>
+          <w:rFonts w:ascii="Consolas" w:hAnsi="Consolas" w:cs="Consolas"/>
+          <w:color w:val="A31515"/>
+          <w:sz w:val="19"/>
+          <w:szCs w:val="19"/>
+        </w:rPr>
+        <w:t>"ItemType"</w:t>
+      </w:r>
+      <w:r>
+        <w:rPr>
+          <w:rFonts w:ascii="Consolas" w:hAnsi="Consolas" w:cs="Consolas"/>
+          <w:color w:val="000000"/>
+          <w:sz w:val="19"/>
+          <w:szCs w:val="19"/>
+        </w:rPr>
+        <w:t xml:space="preserve">, </w:t>
+      </w:r>
+      <w:r>
+        <w:rPr>
+          <w:rFonts w:ascii="Consolas" w:hAnsi="Consolas" w:cs="Consolas"/>
+          <w:color w:val="0000FF"/>
+          <w:sz w:val="19"/>
+          <w:szCs w:val="19"/>
+        </w:rPr>
+        <w:t>new</w:t>
+      </w:r>
+      <w:r>
+        <w:rPr>
+          <w:rFonts w:ascii="Consolas" w:hAnsi="Consolas" w:cs="Consolas"/>
+          <w:color w:val="000000"/>
+          <w:sz w:val="19"/>
+          <w:szCs w:val="19"/>
+        </w:rPr>
+        <w:t xml:space="preserve"> { Area = </w:t>
+      </w:r>
+      <w:r>
+        <w:rPr>
+          <w:rFonts w:ascii="Consolas" w:hAnsi="Consolas" w:cs="Consolas"/>
+          <w:color w:val="A31515"/>
+          <w:sz w:val="19"/>
+          <w:szCs w:val="19"/>
+        </w:rPr>
+        <w:t>"Admin"</w:t>
+      </w:r>
+      <w:r>
+        <w:rPr>
+          <w:rFonts w:ascii="Consolas" w:hAnsi="Consolas" w:cs="Consolas"/>
+          <w:color w:val="000000"/>
+          <w:sz w:val="19"/>
+          <w:szCs w:val="19"/>
+        </w:rPr>
+        <w:t xml:space="preserve"> })</w:t>
+      </w:r>
+      <w:r>
+        <w:rPr>
+          <w:rFonts w:ascii="Consolas" w:hAnsi="Consolas" w:cs="Consolas"/>
+          <w:color w:val="0000FF"/>
+          <w:sz w:val="19"/>
+          <w:szCs w:val="19"/>
+        </w:rPr>
+        <w:t>"&gt;</w:t>
+      </w:r>
+      <w:r>
+        <w:rPr>
+          <w:rFonts w:ascii="Consolas" w:hAnsi="Consolas" w:cs="Consolas"/>
+          <w:color w:val="FF0000"/>
+          <w:sz w:val="19"/>
+          <w:szCs w:val="19"/>
+        </w:rPr>
+        <w:t>&amp;nbsp;&amp;nbsp;</w:t>
+      </w:r>
+      <w:r>
+        <w:rPr>
+          <w:rFonts w:ascii="Consolas" w:hAnsi="Consolas" w:cs="Consolas"/>
+          <w:color w:val="000000"/>
+          <w:sz w:val="19"/>
+          <w:szCs w:val="19"/>
+        </w:rPr>
+        <w:t>Item Type</w:t>
+      </w:r>
+      <w:r>
+        <w:rPr>
+          <w:rFonts w:ascii="Consolas" w:hAnsi="Consolas" w:cs="Consolas"/>
+          <w:color w:val="0000FF"/>
+          <w:sz w:val="19"/>
+          <w:szCs w:val="19"/>
+        </w:rPr>
+        <w:t>&lt;/</w:t>
+      </w:r>
+      <w:r>
+        <w:rPr>
+          <w:rFonts w:ascii="Consolas" w:hAnsi="Consolas" w:cs="Consolas"/>
+          <w:color w:val="800000"/>
+          <w:sz w:val="19"/>
+          <w:szCs w:val="19"/>
+        </w:rPr>
+        <w:t>a</w:t>
+      </w:r>
+      <w:r>
+        <w:rPr>
+          <w:rFonts w:ascii="Consolas" w:hAnsi="Consolas" w:cs="Consolas"/>
+          <w:color w:val="0000FF"/>
+          <w:sz w:val="19"/>
+          <w:szCs w:val="19"/>
+        </w:rPr>
+        <w:t>&gt;&lt;/</w:t>
+      </w:r>
+      <w:r>
+        <w:rPr>
+          <w:rFonts w:ascii="Consolas" w:hAnsi="Consolas" w:cs="Consolas"/>
+          <w:color w:val="800000"/>
+          <w:sz w:val="19"/>
+          <w:szCs w:val="19"/>
+        </w:rPr>
+        <w:t>li</w:t>
+      </w:r>
+      <w:r>
+        <w:rPr>
+          <w:rFonts w:ascii="Consolas" w:hAnsi="Consolas" w:cs="Consolas"/>
+          <w:color w:val="0000FF"/>
+          <w:sz w:val="19"/>
+          <w:szCs w:val="19"/>
+        </w:rPr>
+        <w:t>&gt;</w:t>
+      </w:r>
+    </w:p>
+    <w:p>
+      <w:pPr>
+        <w:autoSpaceDE w:val="0"/>
+        <w:autoSpaceDN w:val="0"/>
+        <w:adjustRightInd w:val="0"/>
+        <w:spacing w:after="0" w:line="240" w:lineRule="auto"/>
+        <w:rPr>
+          <w:rFonts w:ascii="Consolas" w:hAnsi="Consolas" w:cs="Consolas"/>
+          <w:color w:val="000000"/>
+          <w:sz w:val="19"/>
+          <w:szCs w:val="19"/>
+        </w:rPr>
+      </w:pPr>
+      <w:r>
+        <w:rPr>
+          <w:rFonts w:ascii="Consolas" w:hAnsi="Consolas" w:cs="Consolas"/>
+          <w:color w:val="000000"/>
+          <w:sz w:val="19"/>
+          <w:szCs w:val="19"/>
+        </w:rPr>
+        <w:t xml:space="preserve">        </w:t>
+      </w:r>
+      <w:r>
+        <w:rPr>
+          <w:rFonts w:ascii="Consolas" w:hAnsi="Consolas" w:cs="Consolas"/>
+          <w:color w:val="0000FF"/>
+          <w:sz w:val="19"/>
+          <w:szCs w:val="19"/>
+        </w:rPr>
+        <w:t>&lt;</w:t>
+      </w:r>
+      <w:r>
+        <w:rPr>
+          <w:rFonts w:ascii="Consolas" w:hAnsi="Consolas" w:cs="Consolas"/>
+          <w:color w:val="800000"/>
+          <w:sz w:val="19"/>
+          <w:szCs w:val="19"/>
+        </w:rPr>
+        <w:t>li</w:t>
+      </w:r>
+      <w:r>
+        <w:rPr>
+          <w:rFonts w:ascii="Consolas" w:hAnsi="Consolas" w:cs="Consolas"/>
+          <w:color w:val="0000FF"/>
+          <w:sz w:val="19"/>
+          <w:szCs w:val="19"/>
+        </w:rPr>
+        <w:t>&gt;&lt;</w:t>
+      </w:r>
+      <w:r>
+        <w:rPr>
+          <w:rFonts w:ascii="Consolas" w:hAnsi="Consolas" w:cs="Consolas"/>
+          <w:color w:val="800000"/>
+          <w:sz w:val="19"/>
+          <w:szCs w:val="19"/>
+        </w:rPr>
+        <w:t>a</w:t>
+      </w:r>
+      <w:r>
+        <w:rPr>
+          <w:rFonts w:ascii="Consolas" w:hAnsi="Consolas" w:cs="Consolas"/>
+          <w:color w:val="000000"/>
+          <w:sz w:val="19"/>
+          <w:szCs w:val="19"/>
+        </w:rPr>
+        <w:t xml:space="preserve"> </w:t>
+      </w:r>
+      <w:r>
+        <w:rPr>
+          <w:rFonts w:ascii="Consolas" w:hAnsi="Consolas" w:cs="Consolas"/>
+          <w:color w:val="FF0000"/>
+          <w:sz w:val="19"/>
+          <w:szCs w:val="19"/>
+        </w:rPr>
+        <w:t>href</w:t>
+      </w:r>
+      <w:r>
+        <w:rPr>
+          <w:rFonts w:ascii="Consolas" w:hAnsi="Consolas" w:cs="Consolas"/>
+          <w:color w:val="0000FF"/>
+          <w:sz w:val="19"/>
+          <w:szCs w:val="19"/>
+        </w:rPr>
+        <w:t>="</w:t>
+      </w:r>
+      <w:r>
+        <w:rPr>
+          <w:rFonts w:ascii="Consolas" w:hAnsi="Consolas" w:cs="Consolas"/>
+          <w:color w:val="000000"/>
+          <w:sz w:val="19"/>
+          <w:szCs w:val="19"/>
+          <w:highlight w:val="yellow"/>
+        </w:rPr>
+        <w:t>@</w:t>
+      </w:r>
+      <w:r>
+        <w:rPr>
+          <w:rFonts w:ascii="Consolas" w:hAnsi="Consolas" w:cs="Consolas"/>
+          <w:color w:val="000000"/>
+          <w:sz w:val="19"/>
+          <w:szCs w:val="19"/>
+        </w:rPr>
+        <w:t>Url.Action(</w:t>
+      </w:r>
+      <w:r>
+        <w:rPr>
+          <w:rFonts w:ascii="Consolas" w:hAnsi="Consolas" w:cs="Consolas"/>
+          <w:color w:val="A31515"/>
+          <w:sz w:val="19"/>
+          <w:szCs w:val="19"/>
+        </w:rPr>
+        <w:t>"Index"</w:t>
+      </w:r>
+      <w:r>
+        <w:rPr>
+          <w:rFonts w:ascii="Consolas" w:hAnsi="Consolas" w:cs="Consolas"/>
+          <w:color w:val="000000"/>
+          <w:sz w:val="19"/>
+          <w:szCs w:val="19"/>
+        </w:rPr>
+        <w:t xml:space="preserve">, </w:t>
+      </w:r>
+      <w:r>
+        <w:rPr>
+          <w:rFonts w:ascii="Consolas" w:hAnsi="Consolas" w:cs="Consolas"/>
+          <w:color w:val="A31515"/>
+          <w:sz w:val="19"/>
+          <w:szCs w:val="19"/>
+        </w:rPr>
+        <w:t>"ProductType"</w:t>
+      </w:r>
+      <w:r>
+        <w:rPr>
+          <w:rFonts w:ascii="Consolas" w:hAnsi="Consolas" w:cs="Consolas"/>
+          <w:color w:val="000000"/>
+          <w:sz w:val="19"/>
+          <w:szCs w:val="19"/>
+        </w:rPr>
+        <w:t xml:space="preserve">, </w:t>
+      </w:r>
+      <w:r>
+        <w:rPr>
+          <w:rFonts w:ascii="Consolas" w:hAnsi="Consolas" w:cs="Consolas"/>
+          <w:color w:val="0000FF"/>
+          <w:sz w:val="19"/>
+          <w:szCs w:val="19"/>
+        </w:rPr>
+        <w:t>new</w:t>
+      </w:r>
+      <w:r>
+        <w:rPr>
+          <w:rFonts w:ascii="Consolas" w:hAnsi="Consolas" w:cs="Consolas"/>
+          <w:color w:val="000000"/>
+          <w:sz w:val="19"/>
+          <w:szCs w:val="19"/>
+        </w:rPr>
+        <w:t xml:space="preserve"> { Area = </w:t>
+      </w:r>
+      <w:r>
+        <w:rPr>
+          <w:rFonts w:ascii="Consolas" w:hAnsi="Consolas" w:cs="Consolas"/>
+          <w:color w:val="A31515"/>
+          <w:sz w:val="19"/>
+          <w:szCs w:val="19"/>
+        </w:rPr>
+        <w:t>"Admin"</w:t>
+      </w:r>
+      <w:r>
+        <w:rPr>
+          <w:rFonts w:ascii="Consolas" w:hAnsi="Consolas" w:cs="Consolas"/>
+          <w:color w:val="000000"/>
+          <w:sz w:val="19"/>
+          <w:szCs w:val="19"/>
+        </w:rPr>
+        <w:t xml:space="preserve"> })</w:t>
+      </w:r>
+      <w:r>
+        <w:rPr>
+          <w:rFonts w:ascii="Consolas" w:hAnsi="Consolas" w:cs="Consolas"/>
+          <w:color w:val="0000FF"/>
+          <w:sz w:val="19"/>
+          <w:szCs w:val="19"/>
+        </w:rPr>
+        <w:t>"&gt;</w:t>
+      </w:r>
+      <w:r>
+        <w:rPr>
+          <w:rFonts w:ascii="Consolas" w:hAnsi="Consolas" w:cs="Consolas"/>
+          <w:color w:val="FF0000"/>
+          <w:sz w:val="19"/>
+          <w:szCs w:val="19"/>
+        </w:rPr>
+        <w:t>&amp;nbsp;&amp;nbsp;</w:t>
+      </w:r>
+      <w:r>
+        <w:rPr>
+          <w:rFonts w:ascii="Consolas" w:hAnsi="Consolas" w:cs="Consolas"/>
+          <w:color w:val="000000"/>
+          <w:sz w:val="19"/>
+          <w:szCs w:val="19"/>
+        </w:rPr>
+        <w:t>Product Type</w:t>
+      </w:r>
+      <w:r>
+        <w:rPr>
+          <w:rFonts w:ascii="Consolas" w:hAnsi="Consolas" w:cs="Consolas"/>
+          <w:color w:val="0000FF"/>
+          <w:sz w:val="19"/>
+          <w:szCs w:val="19"/>
+        </w:rPr>
+        <w:t>&lt;/</w:t>
+      </w:r>
+      <w:r>
+        <w:rPr>
+          <w:rFonts w:ascii="Consolas" w:hAnsi="Consolas" w:cs="Consolas"/>
+          <w:color w:val="800000"/>
+          <w:sz w:val="19"/>
+          <w:szCs w:val="19"/>
+        </w:rPr>
+        <w:t>a</w:t>
+      </w:r>
+      <w:r>
+        <w:rPr>
+          <w:rFonts w:ascii="Consolas" w:hAnsi="Consolas" w:cs="Consolas"/>
+          <w:color w:val="0000FF"/>
+          <w:sz w:val="19"/>
+          <w:szCs w:val="19"/>
+        </w:rPr>
+        <w:t>&gt;&lt;/</w:t>
+      </w:r>
+      <w:r>
+        <w:rPr>
+          <w:rFonts w:ascii="Consolas" w:hAnsi="Consolas" w:cs="Consolas"/>
+          <w:color w:val="800000"/>
+          <w:sz w:val="19"/>
+          <w:szCs w:val="19"/>
+        </w:rPr>
+        <w:t>li</w:t>
+      </w:r>
+      <w:r>
+        <w:rPr>
+          <w:rFonts w:ascii="Consolas" w:hAnsi="Consolas" w:cs="Consolas"/>
+          <w:color w:val="0000FF"/>
+          <w:sz w:val="19"/>
+          <w:szCs w:val="19"/>
+        </w:rPr>
+        <w:t>&gt;</w:t>
+      </w:r>
+    </w:p>
+    <w:p>
+      <w:r>
+        <w:rPr>
+          <w:rFonts w:ascii="Consolas" w:hAnsi="Consolas" w:cs="Consolas"/>
+          <w:color w:val="000000"/>
+          <w:sz w:val="19"/>
+          <w:szCs w:val="19"/>
+        </w:rPr>
+        <w:t xml:space="preserve">        </w:t>
+      </w:r>
+      <w:r>
+        <w:rPr>
+          <w:rFonts w:ascii="Consolas" w:hAnsi="Consolas" w:cs="Consolas"/>
+          <w:color w:val="0000FF"/>
+          <w:sz w:val="19"/>
+          <w:szCs w:val="19"/>
+        </w:rPr>
+        <w:t>&lt;</w:t>
+      </w:r>
+      <w:r>
+        <w:rPr>
+          <w:rFonts w:ascii="Consolas" w:hAnsi="Consolas" w:cs="Consolas"/>
+          <w:color w:val="800000"/>
+          <w:sz w:val="19"/>
+          <w:szCs w:val="19"/>
+        </w:rPr>
+        <w:t>li</w:t>
+      </w:r>
+      <w:r>
+        <w:rPr>
+          <w:rFonts w:ascii="Consolas" w:hAnsi="Consolas" w:cs="Consolas"/>
+          <w:color w:val="0000FF"/>
+          <w:sz w:val="19"/>
+          <w:szCs w:val="19"/>
+        </w:rPr>
+        <w:t>&gt;&lt;</w:t>
+      </w:r>
+      <w:r>
+        <w:rPr>
+          <w:rFonts w:ascii="Consolas" w:hAnsi="Consolas" w:cs="Consolas"/>
+          <w:color w:val="800000"/>
+          <w:sz w:val="19"/>
+          <w:szCs w:val="19"/>
+        </w:rPr>
+        <w:t>a</w:t>
+      </w:r>
+      <w:r>
+        <w:rPr>
+          <w:rFonts w:ascii="Consolas" w:hAnsi="Consolas" w:cs="Consolas"/>
+          <w:color w:val="000000"/>
+          <w:sz w:val="19"/>
+          <w:szCs w:val="19"/>
+        </w:rPr>
+        <w:t xml:space="preserve"> </w:t>
+      </w:r>
+      <w:r>
+        <w:rPr>
+          <w:rFonts w:ascii="Consolas" w:hAnsi="Consolas" w:cs="Consolas"/>
+          <w:color w:val="FF0000"/>
+          <w:sz w:val="19"/>
+          <w:szCs w:val="19"/>
+        </w:rPr>
+        <w:t>href</w:t>
+      </w:r>
+      <w:r>
+        <w:rPr>
+          <w:rFonts w:ascii="Consolas" w:hAnsi="Consolas" w:cs="Consolas"/>
+          <w:color w:val="0000FF"/>
+          <w:sz w:val="19"/>
+          <w:szCs w:val="19"/>
+        </w:rPr>
+        <w:t>="</w:t>
+      </w:r>
+      <w:r>
+        <w:rPr>
+          <w:rFonts w:ascii="Consolas" w:hAnsi="Consolas" w:cs="Consolas"/>
+          <w:color w:val="000000"/>
+          <w:sz w:val="19"/>
+          <w:szCs w:val="19"/>
+          <w:highlight w:val="yellow"/>
+        </w:rPr>
+        <w:t>@</w:t>
+      </w:r>
+      <w:r>
+        <w:rPr>
+          <w:rFonts w:ascii="Consolas" w:hAnsi="Consolas" w:cs="Consolas"/>
+          <w:color w:val="000000"/>
+          <w:sz w:val="19"/>
+          <w:szCs w:val="19"/>
+        </w:rPr>
+        <w:t>Url.Action(</w:t>
+      </w:r>
+      <w:r>
+        <w:rPr>
+          <w:rFonts w:ascii="Consolas" w:hAnsi="Consolas" w:cs="Consolas"/>
+          <w:color w:val="A31515"/>
+          <w:sz w:val="19"/>
+          <w:szCs w:val="19"/>
+        </w:rPr>
+        <w:t>"Index"</w:t>
+      </w:r>
+      <w:r>
+        <w:rPr>
+          <w:rFonts w:ascii="Consolas" w:hAnsi="Consolas" w:cs="Consolas"/>
+          <w:color w:val="000000"/>
+          <w:sz w:val="19"/>
+          <w:szCs w:val="19"/>
+        </w:rPr>
+        <w:t xml:space="preserve">, </w:t>
+      </w:r>
+      <w:r>
+        <w:rPr>
+          <w:rFonts w:ascii="Consolas" w:hAnsi="Consolas" w:cs="Consolas"/>
+          <w:color w:val="A31515"/>
+          <w:sz w:val="19"/>
+          <w:szCs w:val="19"/>
+        </w:rPr>
+        <w:t>"ProductLinkText"</w:t>
+      </w:r>
+      <w:r>
+        <w:rPr>
+          <w:rFonts w:ascii="Consolas" w:hAnsi="Consolas" w:cs="Consolas"/>
+          <w:color w:val="000000"/>
+          <w:sz w:val="19"/>
+          <w:szCs w:val="19"/>
+        </w:rPr>
+        <w:t xml:space="preserve">, </w:t>
+      </w:r>
+      <w:r>
+        <w:rPr>
+          <w:rFonts w:ascii="Consolas" w:hAnsi="Consolas" w:cs="Consolas"/>
+          <w:color w:val="0000FF"/>
+          <w:sz w:val="19"/>
+          <w:szCs w:val="19"/>
+        </w:rPr>
+        <w:t>new</w:t>
+      </w:r>
+      <w:r>
+        <w:rPr>
+          <w:rFonts w:ascii="Consolas" w:hAnsi="Consolas" w:cs="Consolas"/>
+          <w:color w:val="000000"/>
+          <w:sz w:val="19"/>
+          <w:szCs w:val="19"/>
+        </w:rPr>
+        <w:t xml:space="preserve"> { Area = </w:t>
+      </w:r>
+      <w:r>
+        <w:rPr>
+          <w:rFonts w:ascii="Consolas" w:hAnsi="Consolas" w:cs="Consolas"/>
+          <w:color w:val="A31515"/>
+          <w:sz w:val="19"/>
+          <w:szCs w:val="19"/>
+        </w:rPr>
+        <w:t>"Admin"</w:t>
+      </w:r>
+      <w:r>
+        <w:rPr>
+          <w:rFonts w:ascii="Consolas" w:hAnsi="Consolas" w:cs="Consolas"/>
+          <w:color w:val="000000"/>
+          <w:sz w:val="19"/>
+          <w:szCs w:val="19"/>
+        </w:rPr>
+        <w:t xml:space="preserve"> })</w:t>
+      </w:r>
+      <w:r>
+        <w:rPr>
+          <w:rFonts w:ascii="Consolas" w:hAnsi="Consolas" w:cs="Consolas"/>
+          <w:color w:val="0000FF"/>
+          <w:sz w:val="19"/>
+          <w:szCs w:val="19"/>
+        </w:rPr>
+        <w:t>"&gt;</w:t>
+      </w:r>
+      <w:r>
+        <w:rPr>
+          <w:rFonts w:ascii="Consolas" w:hAnsi="Consolas" w:cs="Consolas"/>
+          <w:color w:val="000000"/>
+          <w:sz w:val="19"/>
+          <w:szCs w:val="19"/>
+        </w:rPr>
+        <w:t xml:space="preserve">    </w:t>
+      </w:r>
+      <w:r>
+        <w:rPr>
+          <w:rFonts w:ascii="Consolas" w:hAnsi="Consolas" w:cs="Consolas"/>
+          <w:color w:val="FF0000"/>
+          <w:sz w:val="19"/>
+          <w:szCs w:val="19"/>
+        </w:rPr>
+        <w:t>&amp;nbsp;&amp;nbsp;</w:t>
+      </w:r>
+      <w:r>
+        <w:rPr>
+          <w:rFonts w:ascii="Consolas" w:hAnsi="Consolas" w:cs="Consolas"/>
+          <w:color w:val="000000"/>
+          <w:sz w:val="19"/>
+          <w:szCs w:val="19"/>
+        </w:rPr>
+        <w:t>Product Link Text</w:t>
+      </w:r>
+      <w:r>
+        <w:rPr>
+          <w:rFonts w:ascii="Consolas" w:hAnsi="Consolas" w:cs="Consolas"/>
+          <w:color w:val="0000FF"/>
+          <w:sz w:val="19"/>
+          <w:szCs w:val="19"/>
+        </w:rPr>
+        <w:t>&lt;/</w:t>
+      </w:r>
+      <w:r>
+        <w:rPr>
+          <w:rFonts w:ascii="Consolas" w:hAnsi="Consolas" w:cs="Consolas"/>
+          <w:color w:val="800000"/>
+          <w:sz w:val="19"/>
+          <w:szCs w:val="19"/>
+        </w:rPr>
+        <w:t>a</w:t>
+      </w:r>
+      <w:r>
+        <w:rPr>
+          <w:rFonts w:ascii="Consolas" w:hAnsi="Consolas" w:cs="Consolas"/>
+          <w:color w:val="0000FF"/>
+          <w:sz w:val="19"/>
+          <w:szCs w:val="19"/>
+        </w:rPr>
+        <w:t>&gt;&lt;/</w:t>
+      </w:r>
+      <w:r>
+        <w:rPr>
+          <w:rFonts w:ascii="Consolas" w:hAnsi="Consolas" w:cs="Consolas"/>
+          <w:color w:val="800000"/>
+          <w:sz w:val="19"/>
+          <w:szCs w:val="19"/>
+        </w:rPr>
+        <w:t>li</w:t>
+      </w:r>
+      <w:r>
+        <w:rPr>
+          <w:rFonts w:ascii="Consolas" w:hAnsi="Consolas" w:cs="Consolas"/>
+          <w:color w:val="0000FF"/>
+          <w:sz w:val="19"/>
+          <w:szCs w:val="19"/>
+        </w:rPr>
+        <w:t>&gt;</w:t>
+      </w:r>
+    </w:p>
+    <w:p/>
     <w:p/>
     <w:p/>
     <w:p/>
@@ -49277,7 +50683,7 @@
 </file>
 
 <file path=customXml/itemProps1.xml><?xml version="1.0" encoding="utf-8"?>
-<ds:datastoreItem xmlns:ds="http://schemas.openxmlformats.org/officeDocument/2006/customXml" ds:itemID="{90C3BF52-6752-4CBA-AC81-B3D18E67D7ED}">
+<ds:datastoreItem xmlns:ds="http://schemas.openxmlformats.org/officeDocument/2006/customXml" ds:itemID="{658FB43A-7DF3-40A9-A0E8-48CEE3376F2B}">
   <ds:schemaRefs>
     <ds:schemaRef ds:uri="http://schemas.openxmlformats.org/officeDocument/2006/bibliography"/>
   </ds:schemaRefs>

</xml_diff>